<commit_message>
Implementacion de la interfaz a la logica
</commit_message>
<xml_diff>
--- a/Documentacion/Documentacion Externa.docx
+++ b/Documentacion/Documentacion Externa.docx
@@ -413,8 +413,6 @@
         </w:rPr>
         <w:t>Dificultades Encontrada……………………… Pag #5</w:t>
       </w:r>
-      <w:bookmarkStart w:id="0" w:name="_GoBack"/>
-      <w:bookmarkEnd w:id="0"/>
     </w:p>
     <w:p>
       <w:pPr>
@@ -3534,6 +3532,34 @@
           <w:szCs w:val="24"/>
         </w:rPr>
       </w:pPr>
+      <w:r>
+        <w:rPr>
+          <w:rFonts w:ascii="Arial" w:hAnsi="Arial" w:cs="Arial"/>
+          <w:sz w:val="24"/>
+          <w:szCs w:val="24"/>
+        </w:rPr>
+        <w:t>Se empieza a juntar la parte lógica con la interfaz</w:t>
+      </w:r>
+      <w:bookmarkStart w:id="0" w:name="_GoBack"/>
+      <w:bookmarkEnd w:id="0"/>
+    </w:p>
+    <w:p>
+      <w:pPr>
+        <w:rPr>
+          <w:rFonts w:ascii="Arial" w:hAnsi="Arial" w:cs="Arial"/>
+          <w:sz w:val="24"/>
+          <w:szCs w:val="24"/>
+        </w:rPr>
+      </w:pPr>
+    </w:p>
+    <w:p>
+      <w:pPr>
+        <w:rPr>
+          <w:rFonts w:ascii="Arial" w:hAnsi="Arial" w:cs="Arial"/>
+          <w:sz w:val="24"/>
+          <w:szCs w:val="24"/>
+        </w:rPr>
+      </w:pPr>
     </w:p>
     <w:p>
       <w:pPr>
@@ -3945,6 +3971,7 @@
                 <w:szCs w:val="24"/>
                 <w:lang w:eastAsia="es-CR"/>
               </w:rPr>
+              <w:lastRenderedPageBreak/>
               <w:t xml:space="preserve">Diseño </w:t>
             </w:r>
           </w:p>
@@ -4389,7 +4416,6 @@
                 <w:szCs w:val="24"/>
                 <w:lang w:eastAsia="es-CR"/>
               </w:rPr>
-              <w:lastRenderedPageBreak/>
               <w:t xml:space="preserve">Circuito e interfaz </w:t>
             </w:r>
           </w:p>
@@ -5347,17 +5373,8 @@
           <w:sz w:val="24"/>
           <w:szCs w:val="24"/>
         </w:rPr>
-        <w:t>En el trascurso del proyecto aparecieron retos que se lograron superar de una manera correcta, siempre con la mentalidad de aprender para así lograr en un futuro desempeñarse de la mejor manera y aprovechar todo ese conocimiento que estamos obteniendo hoy y ponerlo en práctica en nuestros lugares de trabajo.</w:t>
-      </w:r>
-    </w:p>
-    <w:p>
-      <w:pPr>
-        <w:rPr>
-          <w:rFonts w:ascii="Arial" w:hAnsi="Arial" w:cs="Arial"/>
-          <w:sz w:val="24"/>
-          <w:szCs w:val="24"/>
-        </w:rPr>
-      </w:pPr>
+        <w:t xml:space="preserve">En el trascurso del proyecto aparecieron retos que se lograron superar de una manera correcta, siempre con la mentalidad de aprender para así lograr en un </w:t>
+      </w:r>
       <w:r>
         <w:rPr>
           <w:rFonts w:ascii="Arial" w:hAnsi="Arial" w:cs="Arial"/>
@@ -5365,6 +5382,23 @@
           <w:szCs w:val="24"/>
         </w:rPr>
         <w:lastRenderedPageBreak/>
+        <w:t>futuro desempeñarse de la mejor manera y aprovechar todo ese conocimiento que estamos obteniendo hoy y ponerlo en práctica en nuestros lugares de trabajo.</w:t>
+      </w:r>
+    </w:p>
+    <w:p>
+      <w:pPr>
+        <w:rPr>
+          <w:rFonts w:ascii="Arial" w:hAnsi="Arial" w:cs="Arial"/>
+          <w:sz w:val="24"/>
+          <w:szCs w:val="24"/>
+        </w:rPr>
+      </w:pPr>
+      <w:r>
+        <w:rPr>
+          <w:rFonts w:ascii="Arial" w:hAnsi="Arial" w:cs="Arial"/>
+          <w:sz w:val="24"/>
+          <w:szCs w:val="24"/>
+        </w:rPr>
         <w:t>Se conoció más de la parte de electrónica combinada con la parte de la informática. El desarrollo de software y hardware son las bases de nuestra carrera y por proyectos como este son puestas en prácticas las dos facetas. La programación y la construcción de circuitos.</w:t>
       </w:r>
     </w:p>
@@ -7307,7 +7341,7 @@
 </file>
 
 <file path=customXml/itemProps1.xml><?xml version="1.0" encoding="utf-8"?>
-<ds:datastoreItem xmlns:ds="http://schemas.openxmlformats.org/officeDocument/2006/customXml" ds:itemID="{1017A809-FBC8-423A-B35F-7BC060B5BE3C}">
+<ds:datastoreItem xmlns:ds="http://schemas.openxmlformats.org/officeDocument/2006/customXml" ds:itemID="{1CADBD5B-7B74-46FB-8A74-CA16AA616BCD}">
   <ds:schemaRefs>
     <ds:schemaRef ds:uri="http://schemas.openxmlformats.org/officeDocument/2006/bibliography"/>
   </ds:schemaRefs>

</xml_diff>

<commit_message>
Actualizado a las 4:06pm
</commit_message>
<xml_diff>
--- a/Documentacion/Documentacion Externa.docx
+++ b/Documentacion/Documentacion Externa.docx
@@ -3573,97 +3573,150 @@
           <w:sz w:val="24"/>
           <w:szCs w:val="24"/>
         </w:rPr>
-        <w:t>inte</w:t>
+        <w:t>interfaz</w:t>
+      </w:r>
+      <w:r>
+        <w:rPr>
+          <w:rFonts w:ascii="Arial" w:hAnsi="Arial" w:cs="Arial"/>
+          <w:sz w:val="24"/>
+          <w:szCs w:val="24"/>
+        </w:rPr>
+        <w:t>(</w:t>
+      </w:r>
+      <w:proofErr w:type="gramEnd"/>
+      <w:r>
+        <w:rPr>
+          <w:rFonts w:ascii="Arial" w:hAnsi="Arial" w:cs="Arial"/>
+          <w:sz w:val="24"/>
+          <w:szCs w:val="24"/>
+        </w:rPr>
+        <w:t>5 horas)</w:t>
+      </w:r>
+    </w:p>
+    <w:p>
+      <w:pPr>
+        <w:rPr>
+          <w:rFonts w:ascii="Arial" w:hAnsi="Arial" w:cs="Arial"/>
+          <w:sz w:val="24"/>
+          <w:szCs w:val="24"/>
+        </w:rPr>
+      </w:pPr>
+      <w:proofErr w:type="spellStart"/>
+      <w:r>
+        <w:rPr>
+          <w:rFonts w:ascii="Arial" w:hAnsi="Arial" w:cs="Arial"/>
+          <w:sz w:val="24"/>
+          <w:szCs w:val="24"/>
+        </w:rPr>
+        <w:t>Actualizacion</w:t>
+      </w:r>
+      <w:proofErr w:type="spellEnd"/>
+      <w:r>
+        <w:rPr>
+          <w:rFonts w:ascii="Arial" w:hAnsi="Arial" w:cs="Arial"/>
+          <w:sz w:val="24"/>
+          <w:szCs w:val="24"/>
+        </w:rPr>
+        <w:t xml:space="preserve"> de </w:t>
+      </w:r>
+      <w:proofErr w:type="gramStart"/>
+      <w:r>
+        <w:rPr>
+          <w:rFonts w:ascii="Arial" w:hAnsi="Arial" w:cs="Arial"/>
+          <w:sz w:val="24"/>
+          <w:szCs w:val="24"/>
+        </w:rPr>
+        <w:t>Etiquetas(</w:t>
+      </w:r>
+      <w:proofErr w:type="gramEnd"/>
+      <w:r>
+        <w:rPr>
+          <w:rFonts w:ascii="Arial" w:hAnsi="Arial" w:cs="Arial"/>
+          <w:sz w:val="24"/>
+          <w:szCs w:val="24"/>
+        </w:rPr>
+        <w:t>1 horas)</w:t>
+      </w:r>
+    </w:p>
+    <w:p>
+      <w:pPr>
+        <w:rPr>
+          <w:rFonts w:ascii="Arial" w:hAnsi="Arial" w:cs="Arial"/>
+          <w:sz w:val="24"/>
+          <w:szCs w:val="24"/>
+        </w:rPr>
+      </w:pPr>
+      <w:r>
+        <w:rPr>
+          <w:rFonts w:ascii="Arial" w:hAnsi="Arial" w:cs="Arial"/>
+          <w:sz w:val="24"/>
+          <w:szCs w:val="24"/>
+        </w:rPr>
+        <w:t>Se trabaja con la función auto (2 horas)</w:t>
+      </w:r>
+    </w:p>
+    <w:p>
+      <w:pPr>
+        <w:rPr>
+          <w:rFonts w:ascii="Arial" w:hAnsi="Arial" w:cs="Arial"/>
+          <w:sz w:val="24"/>
+          <w:szCs w:val="24"/>
+        </w:rPr>
+      </w:pPr>
+    </w:p>
+    <w:p>
+      <w:pPr>
+        <w:rPr>
+          <w:rFonts w:ascii="Arial" w:hAnsi="Arial" w:cs="Arial"/>
+          <w:sz w:val="24"/>
+          <w:szCs w:val="24"/>
+        </w:rPr>
+      </w:pPr>
+      <w:r>
+        <w:rPr>
+          <w:rFonts w:ascii="Arial" w:hAnsi="Arial" w:cs="Arial"/>
+          <w:sz w:val="24"/>
+          <w:szCs w:val="24"/>
+        </w:rPr>
+        <w:t xml:space="preserve">Domingo 18 de </w:t>
+      </w:r>
+      <w:proofErr w:type="gramStart"/>
+      <w:r>
+        <w:rPr>
+          <w:rFonts w:ascii="Arial" w:hAnsi="Arial" w:cs="Arial"/>
+          <w:sz w:val="24"/>
+          <w:szCs w:val="24"/>
+        </w:rPr>
+        <w:t>Junio</w:t>
+      </w:r>
+      <w:proofErr w:type="gramEnd"/>
+      <w:r>
+        <w:rPr>
+          <w:rFonts w:ascii="Arial" w:hAnsi="Arial" w:cs="Arial"/>
+          <w:sz w:val="24"/>
+          <w:szCs w:val="24"/>
+        </w:rPr>
+        <w:t>:</w:t>
+      </w:r>
+    </w:p>
+    <w:p>
+      <w:pPr>
+        <w:rPr>
+          <w:rFonts w:ascii="Arial" w:hAnsi="Arial" w:cs="Arial"/>
+          <w:sz w:val="24"/>
+          <w:szCs w:val="24"/>
+        </w:rPr>
+      </w:pPr>
+      <w:r>
+        <w:rPr>
+          <w:rFonts w:ascii="Arial" w:hAnsi="Arial" w:cs="Arial"/>
+          <w:sz w:val="24"/>
+          <w:szCs w:val="24"/>
+        </w:rPr>
+        <w:t>Se afinan detalles en cuanto a la parte grafica con la logica</w:t>
       </w:r>
       <w:bookmarkStart w:id="0" w:name="_GoBack"/>
       <w:bookmarkEnd w:id="0"/>
-      <w:r>
-        <w:rPr>
-          <w:rFonts w:ascii="Arial" w:hAnsi="Arial" w:cs="Arial"/>
-          <w:sz w:val="24"/>
-          <w:szCs w:val="24"/>
-        </w:rPr>
-        <w:t>rfaz</w:t>
-      </w:r>
-      <w:r>
-        <w:rPr>
-          <w:rFonts w:ascii="Arial" w:hAnsi="Arial" w:cs="Arial"/>
-          <w:sz w:val="24"/>
-          <w:szCs w:val="24"/>
-        </w:rPr>
-        <w:t>(</w:t>
-      </w:r>
-      <w:proofErr w:type="gramEnd"/>
-      <w:r>
-        <w:rPr>
-          <w:rFonts w:ascii="Arial" w:hAnsi="Arial" w:cs="Arial"/>
-          <w:sz w:val="24"/>
-          <w:szCs w:val="24"/>
-        </w:rPr>
-        <w:t>5 horas)</w:t>
-      </w:r>
-    </w:p>
-    <w:p>
-      <w:pPr>
-        <w:rPr>
-          <w:rFonts w:ascii="Arial" w:hAnsi="Arial" w:cs="Arial"/>
-          <w:sz w:val="24"/>
-          <w:szCs w:val="24"/>
-        </w:rPr>
-      </w:pPr>
-      <w:proofErr w:type="spellStart"/>
-      <w:r>
-        <w:rPr>
-          <w:rFonts w:ascii="Arial" w:hAnsi="Arial" w:cs="Arial"/>
-          <w:sz w:val="24"/>
-          <w:szCs w:val="24"/>
-        </w:rPr>
-        <w:t>Actualizacion</w:t>
-      </w:r>
-      <w:proofErr w:type="spellEnd"/>
-      <w:r>
-        <w:rPr>
-          <w:rFonts w:ascii="Arial" w:hAnsi="Arial" w:cs="Arial"/>
-          <w:sz w:val="24"/>
-          <w:szCs w:val="24"/>
-        </w:rPr>
-        <w:t xml:space="preserve"> de </w:t>
-      </w:r>
-      <w:proofErr w:type="gramStart"/>
-      <w:r>
-        <w:rPr>
-          <w:rFonts w:ascii="Arial" w:hAnsi="Arial" w:cs="Arial"/>
-          <w:sz w:val="24"/>
-          <w:szCs w:val="24"/>
-        </w:rPr>
-        <w:t>Etiquetas(</w:t>
-      </w:r>
-      <w:proofErr w:type="gramEnd"/>
-      <w:r>
-        <w:rPr>
-          <w:rFonts w:ascii="Arial" w:hAnsi="Arial" w:cs="Arial"/>
-          <w:sz w:val="24"/>
-          <w:szCs w:val="24"/>
-        </w:rPr>
-        <w:t>1 horas)</w:t>
-      </w:r>
-    </w:p>
-    <w:p>
-      <w:pPr>
-        <w:rPr>
-          <w:rFonts w:ascii="Arial" w:hAnsi="Arial" w:cs="Arial"/>
-          <w:sz w:val="24"/>
-          <w:szCs w:val="24"/>
-        </w:rPr>
-      </w:pPr>
-      <w:r>
-        <w:rPr>
-          <w:rFonts w:ascii="Arial" w:hAnsi="Arial" w:cs="Arial"/>
-          <w:sz w:val="24"/>
-          <w:szCs w:val="24"/>
-        </w:rPr>
-        <w:t>Se trabaja con la función auto (2 horas)</w:t>
-      </w:r>
     </w:p>
     <w:p>
       <w:pPr>
@@ -3733,7 +3786,6 @@
           <w:sz w:val="40"/>
           <w:u w:val="single"/>
         </w:rPr>
-        <w:lastRenderedPageBreak/>
         <w:t>Estadística de Tiempos</w:t>
       </w:r>
     </w:p>
@@ -5478,16 +5530,8 @@
           <w:sz w:val="24"/>
           <w:szCs w:val="24"/>
         </w:rPr>
-        <w:t xml:space="preserve">Con este proyecto aprendí mucho sobre las animaciones, conocí más Tkinter. Amplié mi conocimiento en el desarrollo de circuitos y la programación de un </w:t>
-      </w:r>
-      <w:r>
-        <w:rPr>
-          <w:rFonts w:ascii="Arial" w:hAnsi="Arial" w:cs="Arial"/>
-          <w:sz w:val="24"/>
-          <w:szCs w:val="24"/>
-        </w:rPr>
         <w:lastRenderedPageBreak/>
-        <w:t>Arduino, antes de este proyecto, difícilmente sabía que era y gracias a este proyecto se logró trabajar con uno.</w:t>
+        <w:t>Con este proyecto aprendí mucho sobre las animaciones, conocí más Tkinter. Amplié mi conocimiento en el desarrollo de circuitos y la programación de un Arduino, antes de este proyecto, difícilmente sabía que era y gracias a este proyecto se logró trabajar con uno.</w:t>
       </w:r>
     </w:p>
     <w:p>
@@ -7463,7 +7507,7 @@
 </file>
 
 <file path=customXml/itemProps1.xml><?xml version="1.0" encoding="utf-8"?>
-<ds:datastoreItem xmlns:ds="http://schemas.openxmlformats.org/officeDocument/2006/customXml" ds:itemID="{2FF3D057-27B0-4FC8-AE14-1F2D542B819E}">
+<ds:datastoreItem xmlns:ds="http://schemas.openxmlformats.org/officeDocument/2006/customXml" ds:itemID="{1DF3EAEE-4D7B-429A-85CF-04DE12EEFD33}">
   <ds:schemaRefs>
     <ds:schemaRef ds:uri="http://schemas.openxmlformats.org/officeDocument/2006/bibliography"/>
   </ds:schemaRefs>

</xml_diff>

<commit_message>
Cambie las imagenes de la docu
</commit_message>
<xml_diff>
--- a/Documentacion/Documentacion Externa.docx
+++ b/Documentacion/Documentacion Externa.docx
@@ -1,6 +1,6 @@
 
 <file path=word/document.xml><?xml version="1.0" encoding="utf-8"?>
-<w:document xmlns:wpc="http://schemas.microsoft.com/office/word/2010/wordprocessingCanvas" xmlns:mc="http://schemas.openxmlformats.org/markup-compatibility/2006" xmlns:o="urn:schemas-microsoft-com:office:office" xmlns:r="http://schemas.openxmlformats.org/officeDocument/2006/relationships" xmlns:m="http://schemas.openxmlformats.org/officeDocument/2006/math" xmlns:v="urn:schemas-microsoft-com:vml" xmlns:wp14="http://schemas.microsoft.com/office/word/2010/wordprocessingDrawing" xmlns:wp="http://schemas.openxmlformats.org/drawingml/2006/wordprocessingDrawing" xmlns:w10="urn:schemas-microsoft-com:office:word" xmlns:w="http://schemas.openxmlformats.org/wordprocessingml/2006/main" xmlns:w14="http://schemas.microsoft.com/office/word/2010/wordml" xmlns:w15="http://schemas.microsoft.com/office/word/2012/wordml" xmlns:wpg="http://schemas.microsoft.com/office/word/2010/wordprocessingGroup" xmlns:wpi="http://schemas.microsoft.com/office/word/2010/wordprocessingInk" xmlns:wne="http://schemas.microsoft.com/office/word/2006/wordml" xmlns:wps="http://schemas.microsoft.com/office/word/2010/wordprocessingShape" mc:Ignorable="w14 w15 wp14">
+<w:document xmlns:wpc="http://schemas.microsoft.com/office/word/2010/wordprocessingCanvas" xmlns:mo="http://schemas.microsoft.com/office/mac/office/2008/main" xmlns:mc="http://schemas.openxmlformats.org/markup-compatibility/2006" xmlns:mv="urn:schemas-microsoft-com:mac:vml" xmlns:o="urn:schemas-microsoft-com:office:office" xmlns:r="http://schemas.openxmlformats.org/officeDocument/2006/relationships" xmlns:m="http://schemas.openxmlformats.org/officeDocument/2006/math" xmlns:v="urn:schemas-microsoft-com:vml" xmlns:wp14="http://schemas.microsoft.com/office/word/2010/wordprocessingDrawing" xmlns:wp="http://schemas.openxmlformats.org/drawingml/2006/wordprocessingDrawing" xmlns:w10="urn:schemas-microsoft-com:office:word" xmlns:w="http://schemas.openxmlformats.org/wordprocessingml/2006/main" xmlns:w14="http://schemas.microsoft.com/office/word/2010/wordml" xmlns:w15="http://schemas.microsoft.com/office/word/2012/wordml" xmlns:wpg="http://schemas.microsoft.com/office/word/2010/wordprocessingGroup" xmlns:wpi="http://schemas.microsoft.com/office/word/2010/wordprocessingInk" xmlns:wne="http://schemas.microsoft.com/office/word/2006/wordml" xmlns:wps="http://schemas.microsoft.com/office/word/2010/wordprocessingShape" mc:Ignorable="w14 w15 wp14">
   <w:body>
     <w:p>
       <w:pPr>
@@ -238,17 +238,8 @@
           <w:sz w:val="28"/>
         </w:rPr>
         <w:br/>
-      </w:r>
-      <w:proofErr w:type="gramStart"/>
-      <w:r>
-        <w:rPr>
-          <w:rFonts w:ascii="Times New Roman" w:hAnsi="Times New Roman" w:cs="Times New Roman"/>
-          <w:color w:val="000000" w:themeColor="text1"/>
-          <w:sz w:val="28"/>
-        </w:rPr>
         <w:t>Domingo 18 de Junio</w:t>
       </w:r>
-      <w:proofErr w:type="gramEnd"/>
     </w:p>
     <w:p>
       <w:pPr>
@@ -346,25 +337,24 @@
           <w:color w:val="000000" w:themeColor="text1"/>
           <w:sz w:val="36"/>
         </w:rPr>
-        <w:t xml:space="preserve">Introducción…………………………………… </w:t>
-      </w:r>
-      <w:proofErr w:type="spellStart"/>
-      <w:r>
+        <w:t>Introducción…………………………………… Pag #3</w:t>
+      </w:r>
+    </w:p>
+    <w:p>
+      <w:pPr>
         <w:rPr>
           <w:rFonts w:ascii="Times New Roman" w:hAnsi="Times New Roman" w:cs="Times New Roman"/>
           <w:color w:val="000000" w:themeColor="text1"/>
           <w:sz w:val="36"/>
         </w:rPr>
-        <w:t>Pag</w:t>
-      </w:r>
-      <w:proofErr w:type="spellEnd"/>
+      </w:pPr>
       <w:r>
         <w:rPr>
           <w:rFonts w:ascii="Times New Roman" w:hAnsi="Times New Roman" w:cs="Times New Roman"/>
           <w:color w:val="000000" w:themeColor="text1"/>
           <w:sz w:val="36"/>
         </w:rPr>
-        <w:t xml:space="preserve"> #3</w:t>
+        <w:t>Descripción del Problema…………………….. Pag #4</w:t>
       </w:r>
     </w:p>
     <w:p>
@@ -381,60 +371,57 @@
           <w:color w:val="000000" w:themeColor="text1"/>
           <w:sz w:val="36"/>
         </w:rPr>
-        <w:t xml:space="preserve">Descripción del Problema…………………….. </w:t>
-      </w:r>
-      <w:proofErr w:type="spellStart"/>
-      <w:r>
+        <w:t>Diagrama de Clases…………………………… Pag #5</w:t>
+      </w:r>
+    </w:p>
+    <w:p>
+      <w:pPr>
         <w:rPr>
           <w:rFonts w:ascii="Times New Roman" w:hAnsi="Times New Roman" w:cs="Times New Roman"/>
           <w:color w:val="000000" w:themeColor="text1"/>
           <w:sz w:val="36"/>
         </w:rPr>
-        <w:t>Pag</w:t>
-      </w:r>
-      <w:proofErr w:type="spellEnd"/>
+      </w:pPr>
       <w:r>
         <w:rPr>
           <w:rFonts w:ascii="Times New Roman" w:hAnsi="Times New Roman" w:cs="Times New Roman"/>
           <w:color w:val="000000" w:themeColor="text1"/>
           <w:sz w:val="36"/>
         </w:rPr>
-        <w:t xml:space="preserve"> #4</w:t>
-      </w:r>
-    </w:p>
-    <w:p>
-      <w:pPr>
+        <w:t>Dificul</w:t>
+      </w:r>
+      <w:r>
         <w:rPr>
           <w:rFonts w:ascii="Times New Roman" w:hAnsi="Times New Roman" w:cs="Times New Roman"/>
           <w:color w:val="000000" w:themeColor="text1"/>
           <w:sz w:val="36"/>
         </w:rPr>
-      </w:pPr>
-      <w:r>
+        <w:t>tades Encontrada……………………… Pag #6</w:t>
+      </w:r>
+    </w:p>
+    <w:p>
+      <w:pPr>
         <w:rPr>
           <w:rFonts w:ascii="Times New Roman" w:hAnsi="Times New Roman" w:cs="Times New Roman"/>
           <w:color w:val="000000" w:themeColor="text1"/>
           <w:sz w:val="36"/>
         </w:rPr>
-        <w:t xml:space="preserve">Diagrama de Clases…………………………… </w:t>
-      </w:r>
-      <w:proofErr w:type="spellStart"/>
+      </w:pPr>
       <w:r>
         <w:rPr>
           <w:rFonts w:ascii="Times New Roman" w:hAnsi="Times New Roman" w:cs="Times New Roman"/>
           <w:color w:val="000000" w:themeColor="text1"/>
           <w:sz w:val="36"/>
         </w:rPr>
-        <w:t>Pag</w:t>
-      </w:r>
-      <w:proofErr w:type="spellEnd"/>
+        <w:t xml:space="preserve">Análisis </w:t>
+      </w:r>
       <w:r>
         <w:rPr>
           <w:rFonts w:ascii="Times New Roman" w:hAnsi="Times New Roman" w:cs="Times New Roman"/>
           <w:color w:val="000000" w:themeColor="text1"/>
           <w:sz w:val="36"/>
         </w:rPr>
-        <w:t xml:space="preserve"> #5</w:t>
+        <w:t>de Resultados………………………... Pag #8</w:t>
       </w:r>
     </w:p>
     <w:p>
@@ -451,7 +438,7 @@
           <w:color w:val="000000" w:themeColor="text1"/>
           <w:sz w:val="36"/>
         </w:rPr>
-        <w:t>Dificul</w:t>
+        <w:t>Bitácora</w:t>
       </w:r>
       <w:r>
         <w:rPr>
@@ -459,200 +446,58 @@
           <w:color w:val="000000" w:themeColor="text1"/>
           <w:sz w:val="36"/>
         </w:rPr>
-        <w:t xml:space="preserve">tades Encontrada……………………… </w:t>
-      </w:r>
-      <w:proofErr w:type="spellStart"/>
-      <w:r>
+        <w:t xml:space="preserve"> de Actividades………………………. Pag #11</w:t>
+      </w:r>
+    </w:p>
+    <w:p>
+      <w:pPr>
         <w:rPr>
           <w:rFonts w:ascii="Times New Roman" w:hAnsi="Times New Roman" w:cs="Times New Roman"/>
           <w:color w:val="000000" w:themeColor="text1"/>
           <w:sz w:val="36"/>
         </w:rPr>
-        <w:t>Pag</w:t>
-      </w:r>
-      <w:proofErr w:type="spellEnd"/>
+      </w:pPr>
       <w:r>
         <w:rPr>
           <w:rFonts w:ascii="Times New Roman" w:hAnsi="Times New Roman" w:cs="Times New Roman"/>
           <w:color w:val="000000" w:themeColor="text1"/>
           <w:sz w:val="36"/>
         </w:rPr>
-        <w:t xml:space="preserve"> #6</w:t>
-      </w:r>
-    </w:p>
-    <w:p>
-      <w:pPr>
+        <w:t>Estadísti</w:t>
+      </w:r>
+      <w:r>
         <w:rPr>
           <w:rFonts w:ascii="Times New Roman" w:hAnsi="Times New Roman" w:cs="Times New Roman"/>
           <w:color w:val="000000" w:themeColor="text1"/>
           <w:sz w:val="36"/>
         </w:rPr>
-      </w:pPr>
-      <w:r>
+        <w:t>cas de Tiempo……………………….. Pag #13</w:t>
+      </w:r>
+    </w:p>
+    <w:p>
+      <w:pPr>
         <w:rPr>
           <w:rFonts w:ascii="Times New Roman" w:hAnsi="Times New Roman" w:cs="Times New Roman"/>
           <w:color w:val="000000" w:themeColor="text1"/>
           <w:sz w:val="36"/>
         </w:rPr>
-        <w:t xml:space="preserve">Análisis </w:t>
-      </w:r>
+      </w:pPr>
       <w:r>
         <w:rPr>
           <w:rFonts w:ascii="Times New Roman" w:hAnsi="Times New Roman" w:cs="Times New Roman"/>
           <w:color w:val="000000" w:themeColor="text1"/>
           <w:sz w:val="36"/>
         </w:rPr>
-        <w:t xml:space="preserve">de Resultados………………………... </w:t>
-      </w:r>
-      <w:proofErr w:type="spellStart"/>
+        <w:t>Co</w:t>
+      </w:r>
       <w:r>
         <w:rPr>
           <w:rFonts w:ascii="Times New Roman" w:hAnsi="Times New Roman" w:cs="Times New Roman"/>
           <w:color w:val="000000" w:themeColor="text1"/>
           <w:sz w:val="36"/>
         </w:rPr>
-        <w:t>Pag</w:t>
-      </w:r>
-      <w:proofErr w:type="spellEnd"/>
-      <w:r>
-        <w:rPr>
-          <w:rFonts w:ascii="Times New Roman" w:hAnsi="Times New Roman" w:cs="Times New Roman"/>
-          <w:color w:val="000000" w:themeColor="text1"/>
-          <w:sz w:val="36"/>
-        </w:rPr>
-        <w:t xml:space="preserve"> #8</w:t>
-      </w:r>
-    </w:p>
-    <w:p>
-      <w:pPr>
-        <w:rPr>
-          <w:rFonts w:ascii="Times New Roman" w:hAnsi="Times New Roman" w:cs="Times New Roman"/>
-          <w:color w:val="000000" w:themeColor="text1"/>
-          <w:sz w:val="36"/>
-        </w:rPr>
-      </w:pPr>
-      <w:r>
-        <w:rPr>
-          <w:rFonts w:ascii="Times New Roman" w:hAnsi="Times New Roman" w:cs="Times New Roman"/>
-          <w:color w:val="000000" w:themeColor="text1"/>
-          <w:sz w:val="36"/>
-        </w:rPr>
-        <w:t>Bitácora</w:t>
-      </w:r>
-      <w:r>
-        <w:rPr>
-          <w:rFonts w:ascii="Times New Roman" w:hAnsi="Times New Roman" w:cs="Times New Roman"/>
-          <w:color w:val="000000" w:themeColor="text1"/>
-          <w:sz w:val="36"/>
-        </w:rPr>
-        <w:t xml:space="preserve"> de Actividades………………………. </w:t>
-      </w:r>
-      <w:proofErr w:type="spellStart"/>
-      <w:r>
-        <w:rPr>
-          <w:rFonts w:ascii="Times New Roman" w:hAnsi="Times New Roman" w:cs="Times New Roman"/>
-          <w:color w:val="000000" w:themeColor="text1"/>
-          <w:sz w:val="36"/>
-        </w:rPr>
-        <w:t>Pag</w:t>
-      </w:r>
-      <w:proofErr w:type="spellEnd"/>
-      <w:r>
-        <w:rPr>
-          <w:rFonts w:ascii="Times New Roman" w:hAnsi="Times New Roman" w:cs="Times New Roman"/>
-          <w:color w:val="000000" w:themeColor="text1"/>
-          <w:sz w:val="36"/>
-        </w:rPr>
-        <w:t xml:space="preserve"> #11</w:t>
-      </w:r>
-    </w:p>
-    <w:p>
-      <w:pPr>
-        <w:rPr>
-          <w:rFonts w:ascii="Times New Roman" w:hAnsi="Times New Roman" w:cs="Times New Roman"/>
-          <w:color w:val="000000" w:themeColor="text1"/>
-          <w:sz w:val="36"/>
-        </w:rPr>
-      </w:pPr>
-      <w:r>
-        <w:rPr>
-          <w:rFonts w:ascii="Times New Roman" w:hAnsi="Times New Roman" w:cs="Times New Roman"/>
-          <w:color w:val="000000" w:themeColor="text1"/>
-          <w:sz w:val="36"/>
-        </w:rPr>
-        <w:t>Estadísti</w:t>
-      </w:r>
-      <w:r>
-        <w:rPr>
-          <w:rFonts w:ascii="Times New Roman" w:hAnsi="Times New Roman" w:cs="Times New Roman"/>
-          <w:color w:val="000000" w:themeColor="text1"/>
-          <w:sz w:val="36"/>
-        </w:rPr>
-        <w:t xml:space="preserve">cas de Tiempo……………………….. </w:t>
-      </w:r>
-      <w:proofErr w:type="spellStart"/>
-      <w:r>
-        <w:rPr>
-          <w:rFonts w:ascii="Times New Roman" w:hAnsi="Times New Roman" w:cs="Times New Roman"/>
-          <w:color w:val="000000" w:themeColor="text1"/>
-          <w:sz w:val="36"/>
-        </w:rPr>
-        <w:t>Pag</w:t>
-      </w:r>
-      <w:proofErr w:type="spellEnd"/>
-      <w:r>
-        <w:rPr>
-          <w:rFonts w:ascii="Times New Roman" w:hAnsi="Times New Roman" w:cs="Times New Roman"/>
-          <w:color w:val="000000" w:themeColor="text1"/>
-          <w:sz w:val="36"/>
-        </w:rPr>
-        <w:t xml:space="preserve"> #13</w:t>
-      </w:r>
-    </w:p>
-    <w:p>
-      <w:pPr>
-        <w:rPr>
-          <w:rFonts w:ascii="Times New Roman" w:hAnsi="Times New Roman" w:cs="Times New Roman"/>
-          <w:color w:val="000000" w:themeColor="text1"/>
-          <w:sz w:val="36"/>
-        </w:rPr>
-      </w:pPr>
-      <w:r>
-        <w:rPr>
-          <w:rFonts w:ascii="Times New Roman" w:hAnsi="Times New Roman" w:cs="Times New Roman"/>
-          <w:color w:val="000000" w:themeColor="text1"/>
-          <w:sz w:val="36"/>
-        </w:rPr>
-        <w:t>Co</w:t>
-      </w:r>
-      <w:r>
-        <w:rPr>
-          <w:rFonts w:ascii="Times New Roman" w:hAnsi="Times New Roman" w:cs="Times New Roman"/>
-          <w:color w:val="000000" w:themeColor="text1"/>
-          <w:sz w:val="36"/>
-        </w:rPr>
-        <w:t xml:space="preserve">nclusión…………………………………….. </w:t>
-      </w:r>
-      <w:proofErr w:type="spellStart"/>
-      <w:r>
-        <w:rPr>
-          <w:rFonts w:ascii="Times New Roman" w:hAnsi="Times New Roman" w:cs="Times New Roman"/>
-          <w:color w:val="000000" w:themeColor="text1"/>
-          <w:sz w:val="36"/>
-        </w:rPr>
-        <w:t>Pag</w:t>
-      </w:r>
-      <w:proofErr w:type="spellEnd"/>
-      <w:r>
-        <w:rPr>
-          <w:rFonts w:ascii="Times New Roman" w:hAnsi="Times New Roman" w:cs="Times New Roman"/>
-          <w:color w:val="000000" w:themeColor="text1"/>
-          <w:sz w:val="36"/>
-        </w:rPr>
-        <w:t xml:space="preserve"> #14</w:t>
-      </w:r>
-      <w:bookmarkStart w:id="0" w:name="_GoBack"/>
-      <w:bookmarkEnd w:id="0"/>
+        <w:t>nclusión…………………………………….. Pag #14</w:t>
+      </w:r>
     </w:p>
     <w:p>
       <w:pPr>
@@ -855,25 +700,7 @@
           <w:color w:val="000000" w:themeColor="text1"/>
           <w:sz w:val="24"/>
         </w:rPr>
-        <w:t xml:space="preserve">n este curso el cuál es </w:t>
-      </w:r>
-      <w:proofErr w:type="spellStart"/>
-      <w:r>
-        <w:rPr>
-          <w:rFonts w:ascii="Times New Roman" w:hAnsi="Times New Roman" w:cs="Times New Roman"/>
-          <w:color w:val="000000" w:themeColor="text1"/>
-          <w:sz w:val="24"/>
-        </w:rPr>
-        <w:t>Python</w:t>
-      </w:r>
-      <w:proofErr w:type="spellEnd"/>
-      <w:r>
-        <w:rPr>
-          <w:rFonts w:ascii="Times New Roman" w:hAnsi="Times New Roman" w:cs="Times New Roman"/>
-          <w:color w:val="000000" w:themeColor="text1"/>
-          <w:sz w:val="24"/>
-        </w:rPr>
-        <w:t xml:space="preserve">. </w:t>
+        <w:t xml:space="preserve">n este curso el cuál es Python. </w:t>
       </w:r>
       <w:r>
         <w:rPr>
@@ -960,25 +787,7 @@
           <w:color w:val="000000" w:themeColor="text1"/>
           <w:sz w:val="24"/>
         </w:rPr>
-        <w:t xml:space="preserve">La simulación de la estación de tren se trabajará con una interfaz gráfica lo cual permitirá que se adquieran y se complementen los conocimientos sobre interfaz gráfica ya se la librería que se esté utilizando, en nuestro caso se utilizará </w:t>
-      </w:r>
-      <w:proofErr w:type="spellStart"/>
-      <w:r>
-        <w:rPr>
-          <w:rFonts w:ascii="Times New Roman" w:hAnsi="Times New Roman" w:cs="Times New Roman"/>
-          <w:color w:val="000000" w:themeColor="text1"/>
-          <w:sz w:val="24"/>
-        </w:rPr>
-        <w:t>Tkinter</w:t>
-      </w:r>
-      <w:proofErr w:type="spellEnd"/>
-      <w:r>
-        <w:rPr>
-          <w:rFonts w:ascii="Times New Roman" w:hAnsi="Times New Roman" w:cs="Times New Roman"/>
-          <w:color w:val="000000" w:themeColor="text1"/>
-          <w:sz w:val="24"/>
-        </w:rPr>
-        <w:t xml:space="preserve"> por lo que el conocimiento ya adquirido con proyectos anteriores se complementara con los conocimientos que se van a adquirir con este nuevo proyecto.</w:t>
+        <w:t>La simulación de la estación de tren se trabajará con una interfaz gráfica lo cual permitirá que se adquieran y se complementen los conocimientos sobre interfaz gráfica ya se la librería que se esté utilizando, en nuestro caso se utilizará Tkinter por lo que el conocimiento ya adquirido con proyectos anteriores se complementara con los conocimientos que se van a adquirir con este nuevo proyecto.</w:t>
       </w:r>
     </w:p>
     <w:p>
@@ -1141,7 +950,7 @@
     </w:p>
     <w:p>
       <w:pPr>
-        <w:pStyle w:val="Prrafodelista"/>
+        <w:pStyle w:val="ListParagraph"/>
         <w:numPr>
           <w:ilvl w:val="0"/>
           <w:numId w:val="5"/>
@@ -1173,7 +982,7 @@
     </w:p>
     <w:p>
       <w:pPr>
-        <w:pStyle w:val="Prrafodelista"/>
+        <w:pStyle w:val="ListParagraph"/>
         <w:numPr>
           <w:ilvl w:val="0"/>
           <w:numId w:val="5"/>
@@ -1205,7 +1014,7 @@
     </w:p>
     <w:p>
       <w:pPr>
-        <w:pStyle w:val="Prrafodelista"/>
+        <w:pStyle w:val="ListParagraph"/>
         <w:numPr>
           <w:ilvl w:val="0"/>
           <w:numId w:val="5"/>
@@ -1245,7 +1054,7 @@
     </w:p>
     <w:p>
       <w:pPr>
-        <w:pStyle w:val="Prrafodelista"/>
+        <w:pStyle w:val="ListParagraph"/>
         <w:numPr>
           <w:ilvl w:val="0"/>
           <w:numId w:val="5"/>
@@ -1293,7 +1102,7 @@
     </w:p>
     <w:p>
       <w:pPr>
-        <w:pStyle w:val="Prrafodelista"/>
+        <w:pStyle w:val="ListParagraph"/>
         <w:numPr>
           <w:ilvl w:val="0"/>
           <w:numId w:val="5"/>
@@ -1316,7 +1125,7 @@
     </w:p>
     <w:p>
       <w:pPr>
-        <w:pStyle w:val="Prrafodelista"/>
+        <w:pStyle w:val="ListParagraph"/>
         <w:numPr>
           <w:ilvl w:val="0"/>
           <w:numId w:val="5"/>
@@ -1348,7 +1157,7 @@
     </w:p>
     <w:p>
       <w:pPr>
-        <w:pStyle w:val="Prrafodelista"/>
+        <w:pStyle w:val="ListParagraph"/>
         <w:numPr>
           <w:ilvl w:val="0"/>
           <w:numId w:val="5"/>
@@ -1476,7 +1285,7 @@
     </w:p>
     <w:p>
       <w:pPr>
-        <w:pStyle w:val="Prrafodelista"/>
+        <w:pStyle w:val="ListParagraph"/>
         <w:numPr>
           <w:ilvl w:val="0"/>
           <w:numId w:val="6"/>
@@ -1499,7 +1308,7 @@
     </w:p>
     <w:p>
       <w:pPr>
-        <w:pStyle w:val="Prrafodelista"/>
+        <w:pStyle w:val="ListParagraph"/>
         <w:numPr>
           <w:ilvl w:val="0"/>
           <w:numId w:val="6"/>
@@ -1522,7 +1331,7 @@
     </w:p>
     <w:p>
       <w:pPr>
-        <w:pStyle w:val="Prrafodelista"/>
+        <w:pStyle w:val="ListParagraph"/>
         <w:numPr>
           <w:ilvl w:val="0"/>
           <w:numId w:val="6"/>
@@ -1571,16 +1380,16 @@
     </w:p>
     <w:p>
       <w:pPr>
-        <w:pStyle w:val="Puesto"/>
-        <w:rPr>
-          <w:rFonts w:ascii="Times New Roman" w:hAnsi="Times New Roman" w:cs="Times New Roman"/>
-          <w:color w:val="000000" w:themeColor="text1"/>
-        </w:rPr>
-      </w:pPr>
-    </w:p>
-    <w:p>
-      <w:pPr>
-        <w:pStyle w:val="Puesto"/>
+        <w:pStyle w:val="Title"/>
+        <w:rPr>
+          <w:rFonts w:ascii="Times New Roman" w:hAnsi="Times New Roman" w:cs="Times New Roman"/>
+          <w:color w:val="000000" w:themeColor="text1"/>
+        </w:rPr>
+      </w:pPr>
+    </w:p>
+    <w:p>
+      <w:pPr>
+        <w:pStyle w:val="Title"/>
         <w:rPr>
           <w:rFonts w:ascii="Times New Roman" w:hAnsi="Times New Roman" w:cs="Times New Roman"/>
           <w:color w:val="000000" w:themeColor="text1"/>
@@ -1618,7 +1427,7 @@
           <w:rFonts w:ascii="Times New Roman" w:hAnsi="Times New Roman" w:cs="Times New Roman"/>
           <w:noProof/>
           <w:color w:val="000000" w:themeColor="text1"/>
-          <w:lang w:eastAsia="es-CR"/>
+          <w:lang w:val="en-US"/>
         </w:rPr>
         <w:drawing>
           <wp:inline distT="0" distB="0" distL="0" distR="0" wp14:anchorId="75273656" wp14:editId="156202E7">
@@ -1830,27 +1639,7 @@
           <w:sz w:val="24"/>
           <w:szCs w:val="24"/>
         </w:rPr>
-        <w:t>Para la solución de este problema se implementa el uso de archivos “.</w:t>
-      </w:r>
-      <w:proofErr w:type="spellStart"/>
-      <w:r>
-        <w:rPr>
-          <w:rFonts w:ascii="Times New Roman" w:hAnsi="Times New Roman" w:cs="Times New Roman"/>
-          <w:color w:val="000000" w:themeColor="text1"/>
-          <w:sz w:val="24"/>
-          <w:szCs w:val="24"/>
-        </w:rPr>
-        <w:t>cvs</w:t>
-      </w:r>
-      <w:proofErr w:type="spellEnd"/>
-      <w:r>
-        <w:rPr>
-          <w:rFonts w:ascii="Times New Roman" w:hAnsi="Times New Roman" w:cs="Times New Roman"/>
-          <w:color w:val="000000" w:themeColor="text1"/>
-          <w:sz w:val="24"/>
-          <w:szCs w:val="24"/>
-        </w:rPr>
-        <w:t xml:space="preserve">” los cuales son archivos que los datos se encuentran separados por comas. </w:t>
+        <w:t xml:space="preserve">Para la solución de este problema se implementa el uso de archivos “.cvs” los cuales son archivos que los datos se encuentran separados por comas. </w:t>
       </w:r>
       <w:r>
         <w:rPr>
@@ -1860,27 +1649,7 @@
           <w:szCs w:val="24"/>
         </w:rPr>
         <w:br/>
-        <w:t xml:space="preserve">Para la lectura de estos archivos se importa la libre CSV que trae </w:t>
-      </w:r>
-      <w:proofErr w:type="spellStart"/>
-      <w:r>
-        <w:rPr>
-          <w:rFonts w:ascii="Times New Roman" w:hAnsi="Times New Roman" w:cs="Times New Roman"/>
-          <w:color w:val="000000" w:themeColor="text1"/>
-          <w:sz w:val="24"/>
-          <w:szCs w:val="24"/>
-        </w:rPr>
-        <w:t>Python</w:t>
-      </w:r>
-      <w:proofErr w:type="spellEnd"/>
-      <w:r>
-        <w:rPr>
-          <w:rFonts w:ascii="Times New Roman" w:hAnsi="Times New Roman" w:cs="Times New Roman"/>
-          <w:color w:val="000000" w:themeColor="text1"/>
-          <w:sz w:val="24"/>
-          <w:szCs w:val="24"/>
-        </w:rPr>
-        <w:t xml:space="preserve"> y se utiliza esta librería para el manejo </w:t>
+        <w:t xml:space="preserve">Para la lectura de estos archivos se importa la libre CSV que trae Python y se utiliza esta librería para el manejo </w:t>
       </w:r>
       <w:r>
         <w:rPr>
@@ -1898,27 +1667,7 @@
           <w:sz w:val="24"/>
           <w:szCs w:val="24"/>
         </w:rPr>
-        <w:t xml:space="preserve"> “.</w:t>
-      </w:r>
-      <w:proofErr w:type="spellStart"/>
-      <w:r>
-        <w:rPr>
-          <w:rFonts w:ascii="Times New Roman" w:hAnsi="Times New Roman" w:cs="Times New Roman"/>
-          <w:color w:val="000000" w:themeColor="text1"/>
-          <w:sz w:val="24"/>
-          <w:szCs w:val="24"/>
-        </w:rPr>
-        <w:t>csv</w:t>
-      </w:r>
-      <w:proofErr w:type="spellEnd"/>
-      <w:r>
-        <w:rPr>
-          <w:rFonts w:ascii="Times New Roman" w:hAnsi="Times New Roman" w:cs="Times New Roman"/>
-          <w:color w:val="000000" w:themeColor="text1"/>
-          <w:sz w:val="24"/>
-          <w:szCs w:val="24"/>
-        </w:rPr>
-        <w:t>”, los cuales pueden ser modificados por medio del bloc de notas</w:t>
+        <w:t xml:space="preserve"> “.csv”, los cuales pueden ser modificados por medio del bloc de notas</w:t>
       </w:r>
       <w:r>
         <w:rPr>
@@ -2013,47 +1762,7 @@
           <w:sz w:val="24"/>
           <w:szCs w:val="24"/>
         </w:rPr>
-        <w:t>Con la lectura de los archivos “.</w:t>
-      </w:r>
-      <w:proofErr w:type="spellStart"/>
-      <w:r>
-        <w:rPr>
-          <w:rFonts w:ascii="Times New Roman" w:hAnsi="Times New Roman" w:cs="Times New Roman"/>
-          <w:color w:val="000000" w:themeColor="text1"/>
-          <w:sz w:val="24"/>
-          <w:szCs w:val="24"/>
-        </w:rPr>
-        <w:t>csv</w:t>
-      </w:r>
-      <w:proofErr w:type="spellEnd"/>
-      <w:r>
-        <w:rPr>
-          <w:rFonts w:ascii="Times New Roman" w:hAnsi="Times New Roman" w:cs="Times New Roman"/>
-          <w:color w:val="000000" w:themeColor="text1"/>
-          <w:sz w:val="24"/>
-          <w:szCs w:val="24"/>
-        </w:rPr>
-        <w:t xml:space="preserve">” se inicializa las instancias y desde ahí se empieza a trabajar con las instancias. De manera que existe una función que reciba cuales vagones se encuentran en estado libre y crea una lista con las instancias que poseen ese estado, luego se envía a la función que realiza el enganche de los vagones de manera automática y cuando algún vagón se engancha este cambia su estado </w:t>
-      </w:r>
-      <w:proofErr w:type="spellStart"/>
-      <w:r>
-        <w:rPr>
-          <w:rFonts w:ascii="Times New Roman" w:hAnsi="Times New Roman" w:cs="Times New Roman"/>
-          <w:color w:val="000000" w:themeColor="text1"/>
-          <w:sz w:val="24"/>
-          <w:szCs w:val="24"/>
-        </w:rPr>
-        <w:t>a</w:t>
-      </w:r>
-      <w:proofErr w:type="spellEnd"/>
-      <w:r>
-        <w:rPr>
-          <w:rFonts w:ascii="Times New Roman" w:hAnsi="Times New Roman" w:cs="Times New Roman"/>
-          <w:color w:val="000000" w:themeColor="text1"/>
-          <w:sz w:val="24"/>
-          <w:szCs w:val="24"/>
-        </w:rPr>
-        <w:t xml:space="preserve"> ocupado.</w:t>
+        <w:t>Con la lectura de los archivos “.csv” se inicializa las instancias y desde ahí se empieza a trabajar con las instancias. De manera que existe una función que reciba cuales vagones se encuentran en estado libre y crea una lista con las instancias que poseen ese estado, luego se envía a la función que realiza el enganche de los vagones de manera automática y cuando algún vagón se engancha este cambia su estado a ocupado.</w:t>
       </w:r>
     </w:p>
     <w:p>
@@ -2277,56 +1986,16 @@
           <w:szCs w:val="24"/>
         </w:rPr>
         <w:tab/>
-        <w:t xml:space="preserve">En la interfaz se quería mostrar la lista con los trenes disponibles. De modo que en un solo </w:t>
-      </w:r>
-      <w:proofErr w:type="spellStart"/>
-      <w:r>
-        <w:rPr>
-          <w:rFonts w:ascii="Times New Roman" w:hAnsi="Times New Roman" w:cs="Times New Roman"/>
-          <w:color w:val="000000" w:themeColor="text1"/>
-          <w:sz w:val="28"/>
-          <w:szCs w:val="24"/>
-        </w:rPr>
-        <w:t>Label</w:t>
-      </w:r>
-      <w:proofErr w:type="spellEnd"/>
-      <w:r>
-        <w:rPr>
-          <w:rFonts w:ascii="Times New Roman" w:hAnsi="Times New Roman" w:cs="Times New Roman"/>
-          <w:color w:val="000000" w:themeColor="text1"/>
-          <w:sz w:val="28"/>
-          <w:szCs w:val="24"/>
-        </w:rPr>
-        <w:t xml:space="preserve"> </w:t>
-      </w:r>
-      <w:r>
-        <w:rPr>
-          <w:rFonts w:ascii="Times New Roman" w:hAnsi="Times New Roman" w:cs="Times New Roman"/>
-          <w:color w:val="000000" w:themeColor="text1"/>
-          <w:sz w:val="28"/>
-          <w:szCs w:val="24"/>
-        </w:rPr>
-        <w:t xml:space="preserve">se pudiera implementar la vista de los </w:t>
-      </w:r>
-      <w:proofErr w:type="spellStart"/>
-      <w:r>
-        <w:rPr>
-          <w:rFonts w:ascii="Times New Roman" w:hAnsi="Times New Roman" w:cs="Times New Roman"/>
-          <w:color w:val="000000" w:themeColor="text1"/>
-          <w:sz w:val="28"/>
-          <w:szCs w:val="24"/>
-        </w:rPr>
-        <w:t>strings</w:t>
-      </w:r>
-      <w:proofErr w:type="spellEnd"/>
-      <w:r>
-        <w:rPr>
-          <w:rFonts w:ascii="Times New Roman" w:hAnsi="Times New Roman" w:cs="Times New Roman"/>
-          <w:color w:val="000000" w:themeColor="text1"/>
-          <w:sz w:val="28"/>
-          <w:szCs w:val="24"/>
-        </w:rPr>
-        <w:t xml:space="preserve"> de una lista.</w:t>
+        <w:t xml:space="preserve">En la interfaz se quería mostrar la lista con los trenes disponibles. De modo que en un solo Label </w:t>
+      </w:r>
+      <w:r>
+        <w:rPr>
+          <w:rFonts w:ascii="Times New Roman" w:hAnsi="Times New Roman" w:cs="Times New Roman"/>
+          <w:color w:val="000000" w:themeColor="text1"/>
+          <w:sz w:val="28"/>
+          <w:szCs w:val="24"/>
+        </w:rPr>
+        <w:t>se pudiera implementar la vista de los strings de una lista.</w:t>
       </w:r>
     </w:p>
     <w:p>
@@ -2347,27 +2016,7 @@
           <w:szCs w:val="24"/>
         </w:rPr>
         <w:tab/>
-        <w:t>Se logra encontrar la solución implementando el método “.</w:t>
-      </w:r>
-      <w:proofErr w:type="spellStart"/>
-      <w:r>
-        <w:rPr>
-          <w:rFonts w:ascii="Times New Roman" w:hAnsi="Times New Roman" w:cs="Times New Roman"/>
-          <w:color w:val="000000" w:themeColor="text1"/>
-          <w:sz w:val="28"/>
-          <w:szCs w:val="24"/>
-        </w:rPr>
-        <w:t>join</w:t>
-      </w:r>
-      <w:proofErr w:type="spellEnd"/>
-      <w:r>
-        <w:rPr>
-          <w:rFonts w:ascii="Times New Roman" w:hAnsi="Times New Roman" w:cs="Times New Roman"/>
-          <w:color w:val="000000" w:themeColor="text1"/>
-          <w:sz w:val="28"/>
-          <w:szCs w:val="24"/>
-        </w:rPr>
-        <w:t>” para particionar la lista en sublistas y que de esta manera se pueda mostrar sin implementar una función que realice este particionamiento, Se implementa la actualización de las etiquetas pero estás se actualizan de manera atrasada.</w:t>
+        <w:t>Se logra encontrar la solución implementando el método “.join” para particionar la lista en sublistas y que de esta manera se pueda mostrar sin implementar una función que realice este particionamiento, Se implementa la actualización de las etiquetas pero estás se actualizan de manera atrasada.</w:t>
       </w:r>
     </w:p>
     <w:p>
@@ -2690,7 +2339,7 @@
           <w:rFonts w:ascii="Times New Roman" w:hAnsi="Times New Roman" w:cs="Times New Roman"/>
           <w:noProof/>
           <w:color w:val="000000" w:themeColor="text1"/>
-          <w:lang w:eastAsia="es-CR"/>
+          <w:lang w:val="en-US"/>
         </w:rPr>
         <w:drawing>
           <wp:inline distT="0" distB="0" distL="0" distR="0" wp14:anchorId="1BF37B4D" wp14:editId="66CDFC55">
@@ -2742,7 +2391,7 @@
           <w:rFonts w:ascii="Times New Roman" w:hAnsi="Times New Roman" w:cs="Times New Roman"/>
           <w:noProof/>
           <w:color w:val="000000" w:themeColor="text1"/>
-          <w:lang w:eastAsia="es-CR"/>
+          <w:lang w:val="en-US"/>
         </w:rPr>
         <w:drawing>
           <wp:inline distT="0" distB="0" distL="0" distR="0" wp14:anchorId="07562E09" wp14:editId="1030CAFE">
@@ -2803,7 +2452,7 @@
           <w:rFonts w:ascii="Times New Roman" w:hAnsi="Times New Roman" w:cs="Times New Roman"/>
           <w:noProof/>
           <w:color w:val="000000" w:themeColor="text1"/>
-          <w:lang w:eastAsia="es-CR"/>
+          <w:lang w:val="en-US"/>
         </w:rPr>
         <w:drawing>
           <wp:inline distT="0" distB="0" distL="0" distR="0" wp14:anchorId="3AE81CD5" wp14:editId="75A6F7CF">
@@ -2889,27 +2538,7 @@
           <w:sz w:val="24"/>
           <w:szCs w:val="24"/>
         </w:rPr>
-        <w:t>Se implementa dos funciones para que sirva correctamente este método. Las cuales son “</w:t>
-      </w:r>
-      <w:proofErr w:type="spellStart"/>
-      <w:r>
-        <w:rPr>
-          <w:rFonts w:ascii="Times New Roman" w:hAnsi="Times New Roman" w:cs="Times New Roman"/>
-          <w:color w:val="000000" w:themeColor="text1"/>
-          <w:sz w:val="24"/>
-          <w:szCs w:val="24"/>
-        </w:rPr>
-        <w:t>vagon_libre</w:t>
-      </w:r>
-      <w:proofErr w:type="spellEnd"/>
-      <w:r>
-        <w:rPr>
-          <w:rFonts w:ascii="Times New Roman" w:hAnsi="Times New Roman" w:cs="Times New Roman"/>
-          <w:color w:val="000000" w:themeColor="text1"/>
-          <w:sz w:val="24"/>
-          <w:szCs w:val="24"/>
-        </w:rPr>
-        <w:t xml:space="preserve">”, lo que realiza esta función es que revisa el estado de los vagones y retorna </w:t>
+        <w:t xml:space="preserve">Se implementa dos funciones para que sirva correctamente este método. Las cuales son “vagon_libre”, lo que realiza esta función es que revisa el estado de los vagones y retorna </w:t>
       </w:r>
       <w:r>
         <w:rPr>
@@ -2936,10 +2565,10 @@
           <w:rFonts w:ascii="Times New Roman" w:hAnsi="Times New Roman" w:cs="Times New Roman"/>
           <w:noProof/>
           <w:color w:val="000000" w:themeColor="text1"/>
-          <w:lang w:eastAsia="es-CR"/>
+          <w:lang w:val="en-US"/>
         </w:rPr>
         <w:drawing>
-          <wp:inline distT="0" distB="0" distL="0" distR="0" wp14:anchorId="217DB7A3" wp14:editId="6EFAB05E">
+          <wp:inline distT="0" distB="0" distL="0" distR="0" wp14:anchorId="217DB7A3" wp14:editId="3C5CE6B6">
             <wp:extent cx="2961335" cy="1195193"/>
             <wp:effectExtent l="0" t="0" r="0" b="5080"/>
             <wp:docPr id="19" name="Imagen 19"/>
@@ -2988,7 +2617,7 @@
           <w:rFonts w:ascii="Times New Roman" w:hAnsi="Times New Roman" w:cs="Times New Roman"/>
           <w:noProof/>
           <w:color w:val="000000" w:themeColor="text1"/>
-          <w:lang w:eastAsia="es-CR"/>
+          <w:lang w:val="en-US"/>
         </w:rPr>
         <w:drawing>
           <wp:inline distT="0" distB="0" distL="0" distR="0" wp14:anchorId="224D0348" wp14:editId="7F83A1D1">
@@ -3102,56 +2731,33 @@
       <w:r>
         <w:rPr>
           <w:rFonts w:ascii="Times New Roman" w:hAnsi="Times New Roman" w:cs="Times New Roman"/>
-          <w:color w:val="000000" w:themeColor="text1"/>
-          <w:sz w:val="28"/>
-          <w:szCs w:val="24"/>
-        </w:rPr>
-        <w:tab/>
-        <w:t>Se implementa una función que verifica los trene</w:t>
-      </w:r>
-      <w:r>
-        <w:rPr>
-          <w:rFonts w:ascii="Times New Roman" w:hAnsi="Times New Roman" w:cs="Times New Roman"/>
-          <w:color w:val="000000" w:themeColor="text1"/>
-          <w:sz w:val="28"/>
-          <w:szCs w:val="24"/>
-        </w:rPr>
-        <w:t>s</w:t>
-      </w:r>
-      <w:r>
-        <w:rPr>
-          <w:rFonts w:ascii="Times New Roman" w:hAnsi="Times New Roman" w:cs="Times New Roman"/>
-          <w:color w:val="000000" w:themeColor="text1"/>
-          <w:sz w:val="28"/>
-          <w:szCs w:val="24"/>
-        </w:rPr>
-        <w:t xml:space="preserve"> y los vagones seleccionados.</w:t>
-      </w:r>
-    </w:p>
-    <w:p>
-      <w:pPr>
-        <w:jc w:val="center"/>
-        <w:rPr>
-          <w:rFonts w:ascii="Times New Roman" w:hAnsi="Times New Roman" w:cs="Times New Roman"/>
-          <w:color w:val="000000" w:themeColor="text1"/>
-          <w:sz w:val="28"/>
-          <w:szCs w:val="24"/>
-        </w:rPr>
-      </w:pPr>
-      <w:r>
-        <w:rPr>
-          <w:rFonts w:ascii="Times New Roman" w:hAnsi="Times New Roman" w:cs="Times New Roman"/>
           <w:noProof/>
           <w:color w:val="000000" w:themeColor="text1"/>
           <w:sz w:val="28"/>
           <w:szCs w:val="24"/>
-          <w:lang w:eastAsia="es-CR"/>
+          <w:lang w:val="en-US"/>
         </w:rPr>
         <w:drawing>
-          <wp:inline distT="0" distB="0" distL="0" distR="0" wp14:anchorId="7945CFD3" wp14:editId="44EC5792">
-            <wp:extent cx="3105150" cy="1480674"/>
-            <wp:effectExtent l="0" t="0" r="0" b="5715"/>
-            <wp:docPr id="6" name="Imagen 6"/>
+          <wp:anchor distT="0" distB="0" distL="114300" distR="114300" simplePos="0" relativeHeight="251658240" behindDoc="0" locked="0" layoutInCell="1" allowOverlap="1" wp14:anchorId="43C8D043" wp14:editId="6D5A4B05">
+            <wp:simplePos x="0" y="0"/>
+            <wp:positionH relativeFrom="column">
+              <wp:posOffset>2745105</wp:posOffset>
+            </wp:positionH>
+            <wp:positionV relativeFrom="paragraph">
+              <wp:posOffset>606425</wp:posOffset>
+            </wp:positionV>
+            <wp:extent cx="3366135" cy="2245360"/>
+            <wp:effectExtent l="0" t="0" r="12065" b="0"/>
+            <wp:wrapThrough wrapText="bothSides">
+              <wp:wrapPolygon edited="0">
+                <wp:start x="0" y="0"/>
+                <wp:lineTo x="0" y="21258"/>
+                <wp:lineTo x="21514" y="21258"/>
+                <wp:lineTo x="21514" y="0"/>
+                <wp:lineTo x="0" y="0"/>
+              </wp:wrapPolygon>
+            </wp:wrapThrough>
+            <wp:docPr id="12" name="Picture 12"/>
             <wp:cNvGraphicFramePr>
               <a:graphicFrameLocks xmlns:a="http://schemas.openxmlformats.org/drawingml/2006/main" noChangeAspect="1"/>
             </wp:cNvGraphicFramePr>
@@ -3159,11 +2765,11 @@
               <a:graphicData uri="http://schemas.openxmlformats.org/drawingml/2006/picture">
                 <pic:pic xmlns:pic="http://schemas.openxmlformats.org/drawingml/2006/picture">
                   <pic:nvPicPr>
-                    <pic:cNvPr id="6" name="Manual1.PNG"/>
+                    <pic:cNvPr id="12" name="Screen Shot 2017-06-18 at 22.29.03.png"/>
                     <pic:cNvPicPr/>
                   </pic:nvPicPr>
                   <pic:blipFill>
-                    <a:blip r:embed="rId14">
+                    <a:blip r:embed="rId14" cstate="print">
                       <a:extLst>
                         <a:ext uri="{28A0092B-C50C-407E-A947-70E740481C1C}">
                           <a14:useLocalDpi xmlns:a14="http://schemas.microsoft.com/office/drawing/2010/main" val="0"/>
@@ -3177,7 +2783,7 @@
                   <pic:spPr>
                     <a:xfrm>
                       <a:off x="0" y="0"/>
-                      <a:ext cx="3180986" cy="1516836"/>
+                      <a:ext cx="3366135" cy="2245360"/>
                     </a:xfrm>
                     <a:prstGeom prst="rect">
                       <a:avLst/>
@@ -3186,7 +2792,13 @@
                 </pic:pic>
               </a:graphicData>
             </a:graphic>
-          </wp:inline>
+            <wp14:sizeRelH relativeFrom="page">
+              <wp14:pctWidth>0</wp14:pctWidth>
+            </wp14:sizeRelH>
+            <wp14:sizeRelV relativeFrom="page">
+              <wp14:pctHeight>0</wp14:pctHeight>
+            </wp14:sizeRelV>
+          </wp:anchor>
         </w:drawing>
       </w:r>
       <w:r>
@@ -3196,12 +2808,28 @@
           <w:color w:val="000000" w:themeColor="text1"/>
           <w:sz w:val="28"/>
           <w:szCs w:val="24"/>
-          <w:lang w:eastAsia="es-CR"/>
+          <w:lang w:val="en-US"/>
         </w:rPr>
         <w:drawing>
-          <wp:inline distT="0" distB="0" distL="0" distR="0" wp14:anchorId="43AF6175" wp14:editId="6E86760E">
-            <wp:extent cx="3185370" cy="1567815"/>
-            <wp:effectExtent l="0" t="0" r="0" b="0"/>
+          <wp:anchor distT="0" distB="0" distL="114300" distR="114300" simplePos="0" relativeHeight="251660288" behindDoc="0" locked="0" layoutInCell="1" allowOverlap="1" wp14:anchorId="4433A654" wp14:editId="7CFA98BD">
+            <wp:simplePos x="0" y="0"/>
+            <wp:positionH relativeFrom="column">
+              <wp:posOffset>-455930</wp:posOffset>
+            </wp:positionH>
+            <wp:positionV relativeFrom="paragraph">
+              <wp:posOffset>2204085</wp:posOffset>
+            </wp:positionV>
+            <wp:extent cx="3185160" cy="1567815"/>
+            <wp:effectExtent l="0" t="0" r="0" b="6985"/>
+            <wp:wrapThrough wrapText="bothSides">
+              <wp:wrapPolygon edited="0">
+                <wp:start x="0" y="0"/>
+                <wp:lineTo x="0" y="21346"/>
+                <wp:lineTo x="21359" y="21346"/>
+                <wp:lineTo x="21359" y="0"/>
+                <wp:lineTo x="0" y="0"/>
+              </wp:wrapPolygon>
+            </wp:wrapThrough>
             <wp:docPr id="7" name="Imagen 7"/>
             <wp:cNvGraphicFramePr>
               <a:graphicFrameLocks xmlns:a="http://schemas.openxmlformats.org/drawingml/2006/main" noChangeAspect="1"/>
@@ -3228,7 +2856,7 @@
                   <pic:spPr>
                     <a:xfrm>
                       <a:off x="0" y="0"/>
-                      <a:ext cx="3237709" cy="1593576"/>
+                      <a:ext cx="3185160" cy="1567815"/>
                     </a:xfrm>
                     <a:prstGeom prst="rect">
                       <a:avLst/>
@@ -3237,7 +2865,13 @@
                 </pic:pic>
               </a:graphicData>
             </a:graphic>
-          </wp:inline>
+            <wp14:sizeRelH relativeFrom="page">
+              <wp14:pctWidth>0</wp14:pctWidth>
+            </wp14:sizeRelH>
+            <wp14:sizeRelV relativeFrom="page">
+              <wp14:pctHeight>0</wp14:pctHeight>
+            </wp14:sizeRelV>
+          </wp:anchor>
         </w:drawing>
       </w:r>
       <w:r>
@@ -3247,13 +2881,29 @@
           <w:color w:val="000000" w:themeColor="text1"/>
           <w:sz w:val="28"/>
           <w:szCs w:val="24"/>
-          <w:lang w:eastAsia="es-CR"/>
+          <w:lang w:val="en-US"/>
         </w:rPr>
         <w:drawing>
-          <wp:inline distT="0" distB="0" distL="0" distR="0" wp14:anchorId="6E7EF71D" wp14:editId="153133DC">
-            <wp:extent cx="2419350" cy="1607973"/>
+          <wp:anchor distT="0" distB="0" distL="114300" distR="114300" simplePos="0" relativeHeight="251659264" behindDoc="0" locked="0" layoutInCell="1" allowOverlap="1" wp14:anchorId="05B5B406" wp14:editId="13326A98">
+            <wp:simplePos x="0" y="0"/>
+            <wp:positionH relativeFrom="column">
+              <wp:posOffset>-459740</wp:posOffset>
+            </wp:positionH>
+            <wp:positionV relativeFrom="paragraph">
+              <wp:posOffset>607695</wp:posOffset>
+            </wp:positionV>
+            <wp:extent cx="3105150" cy="1480185"/>
             <wp:effectExtent l="0" t="0" r="0" b="0"/>
-            <wp:docPr id="8" name="Imagen 8"/>
+            <wp:wrapThrough wrapText="bothSides">
+              <wp:wrapPolygon edited="0">
+                <wp:start x="0" y="0"/>
+                <wp:lineTo x="0" y="21127"/>
+                <wp:lineTo x="21379" y="21127"/>
+                <wp:lineTo x="21379" y="0"/>
+                <wp:lineTo x="0" y="0"/>
+              </wp:wrapPolygon>
+            </wp:wrapThrough>
+            <wp:docPr id="6" name="Imagen 6"/>
             <wp:cNvGraphicFramePr>
               <a:graphicFrameLocks xmlns:a="http://schemas.openxmlformats.org/drawingml/2006/main" noChangeAspect="1"/>
             </wp:cNvGraphicFramePr>
@@ -3261,11 +2911,11 @@
               <a:graphicData uri="http://schemas.openxmlformats.org/drawingml/2006/picture">
                 <pic:pic xmlns:pic="http://schemas.openxmlformats.org/drawingml/2006/picture">
                   <pic:nvPicPr>
-                    <pic:cNvPr id="8" name="Manual3.PNG"/>
+                    <pic:cNvPr id="6" name="Manual1.PNG"/>
                     <pic:cNvPicPr/>
                   </pic:nvPicPr>
                   <pic:blipFill>
-                    <a:blip r:embed="rId16" cstate="print">
+                    <a:blip r:embed="rId16">
                       <a:extLst>
                         <a:ext uri="{28A0092B-C50C-407E-A947-70E740481C1C}">
                           <a14:useLocalDpi xmlns:a14="http://schemas.microsoft.com/office/drawing/2010/main" val="0"/>
@@ -3279,7 +2929,7 @@
                   <pic:spPr>
                     <a:xfrm>
                       <a:off x="0" y="0"/>
-                      <a:ext cx="2450187" cy="1628468"/>
+                      <a:ext cx="3105150" cy="1480185"/>
                     </a:xfrm>
                     <a:prstGeom prst="rect">
                       <a:avLst/>
@@ -3288,9 +2938,43 @@
                 </pic:pic>
               </a:graphicData>
             </a:graphic>
-          </wp:inline>
+            <wp14:sizeRelH relativeFrom="page">
+              <wp14:pctWidth>0</wp14:pctWidth>
+            </wp14:sizeRelH>
+            <wp14:sizeRelV relativeFrom="page">
+              <wp14:pctHeight>0</wp14:pctHeight>
+            </wp14:sizeRelV>
+          </wp:anchor>
         </w:drawing>
       </w:r>
+      <w:r>
+        <w:rPr>
+          <w:rFonts w:ascii="Times New Roman" w:hAnsi="Times New Roman" w:cs="Times New Roman"/>
+          <w:color w:val="000000" w:themeColor="text1"/>
+          <w:sz w:val="28"/>
+          <w:szCs w:val="24"/>
+        </w:rPr>
+        <w:tab/>
+        <w:t>Se implementa una función que verifica los trene</w:t>
+      </w:r>
+      <w:r>
+        <w:rPr>
+          <w:rFonts w:ascii="Times New Roman" w:hAnsi="Times New Roman" w:cs="Times New Roman"/>
+          <w:color w:val="000000" w:themeColor="text1"/>
+          <w:sz w:val="28"/>
+          <w:szCs w:val="24"/>
+        </w:rPr>
+        <w:t>s</w:t>
+      </w:r>
+      <w:r>
+        <w:rPr>
+          <w:rFonts w:ascii="Times New Roman" w:hAnsi="Times New Roman" w:cs="Times New Roman"/>
+          <w:color w:val="000000" w:themeColor="text1"/>
+          <w:sz w:val="28"/>
+          <w:szCs w:val="24"/>
+        </w:rPr>
+        <w:t xml:space="preserve"> y los vagones seleccionados.</w:t>
+      </w:r>
     </w:p>
     <w:p>
       <w:pPr>
@@ -3300,6 +2984,29 @@
           <w:color w:val="000000" w:themeColor="text1"/>
           <w:sz w:val="28"/>
           <w:szCs w:val="24"/>
+        </w:rPr>
+      </w:pPr>
+    </w:p>
+    <w:p>
+      <w:pPr>
+        <w:jc w:val="center"/>
+        <w:rPr>
+          <w:rFonts w:ascii="Times New Roman" w:hAnsi="Times New Roman" w:cs="Times New Roman"/>
+          <w:color w:val="000000" w:themeColor="text1"/>
+          <w:sz w:val="28"/>
+          <w:szCs w:val="24"/>
+        </w:rPr>
+      </w:pPr>
+    </w:p>
+    <w:p>
+      <w:pPr>
+        <w:jc w:val="both"/>
+        <w:rPr>
+          <w:rFonts w:ascii="Times New Roman" w:hAnsi="Times New Roman" w:cs="Times New Roman"/>
+          <w:color w:val="000000" w:themeColor="text1"/>
+          <w:sz w:val="28"/>
+          <w:szCs w:val="24"/>
+          <w:u w:val="single"/>
         </w:rPr>
       </w:pPr>
     </w:p>
@@ -3410,13 +3117,13 @@
           <w:color w:val="000000" w:themeColor="text1"/>
           <w:sz w:val="28"/>
           <w:szCs w:val="24"/>
-          <w:lang w:eastAsia="es-CR"/>
+          <w:lang w:val="en-US"/>
         </w:rPr>
         <w:drawing>
-          <wp:inline distT="0" distB="0" distL="0" distR="0" wp14:anchorId="6C545A7D" wp14:editId="6C32EE44">
-            <wp:extent cx="3351608" cy="2200275"/>
-            <wp:effectExtent l="0" t="0" r="1270" b="0"/>
-            <wp:docPr id="9" name="Imagen 9"/>
+          <wp:inline distT="0" distB="0" distL="0" distR="0" wp14:anchorId="44028856" wp14:editId="778E0251">
+            <wp:extent cx="5200624" cy="3425825"/>
+            <wp:effectExtent l="25400" t="25400" r="32385" b="28575"/>
+            <wp:docPr id="13" name="Picture 13"/>
             <wp:cNvGraphicFramePr>
               <a:graphicFrameLocks xmlns:a="http://schemas.openxmlformats.org/drawingml/2006/main" noChangeAspect="1"/>
             </wp:cNvGraphicFramePr>
@@ -3424,10 +3131,10 @@
               <a:graphicData uri="http://schemas.openxmlformats.org/drawingml/2006/picture">
                 <pic:pic xmlns:pic="http://schemas.openxmlformats.org/drawingml/2006/picture">
                   <pic:nvPicPr>
-                    <pic:cNvPr id="9" name="interfaz.PNG"/>
+                    <pic:cNvPr id="13" name="Screen Shot 2017-06-18 at 22.28.49.png"/>
                     <pic:cNvPicPr/>
                   </pic:nvPicPr>
-                  <pic:blipFill>
+                  <pic:blipFill rotWithShape="1">
                     <a:blip r:embed="rId17" cstate="print">
                       <a:extLst>
                         <a:ext uri="{28A0092B-C50C-407E-A947-70E740481C1C}">
@@ -3435,18 +3142,27 @@
                         </a:ext>
                       </a:extLst>
                     </a:blip>
-                    <a:stretch>
-                      <a:fillRect/>
-                    </a:stretch>
+                    <a:srcRect l="3911" t="2294" r="3383"/>
+                    <a:stretch/>
                   </pic:blipFill>
-                  <pic:spPr>
+                  <pic:spPr bwMode="auto">
                     <a:xfrm>
                       <a:off x="0" y="0"/>
-                      <a:ext cx="3354729" cy="2202324"/>
+                      <a:ext cx="5202822" cy="3427273"/>
                     </a:xfrm>
                     <a:prstGeom prst="rect">
                       <a:avLst/>
                     </a:prstGeom>
+                    <a:ln>
+                      <a:solidFill>
+                        <a:schemeClr val="tx1"/>
+                      </a:solidFill>
+                    </a:ln>
+                    <a:extLst>
+                      <a:ext uri="{53640926-AAD7-44D8-BBD7-CCE9431645EC}">
+                        <a14:shadowObscured xmlns:a14="http://schemas.microsoft.com/office/drawing/2010/main"/>
+                      </a:ext>
+                    </a:extLst>
                   </pic:spPr>
                 </pic:pic>
               </a:graphicData>
@@ -3507,47 +3223,7 @@
           <w:szCs w:val="24"/>
         </w:rPr>
         <w:tab/>
-        <w:t>Para la actualización de las etiquetas se realiza un .</w:t>
-      </w:r>
-      <w:proofErr w:type="spellStart"/>
-      <w:r>
-        <w:rPr>
-          <w:rFonts w:ascii="Times New Roman" w:hAnsi="Times New Roman" w:cs="Times New Roman"/>
-          <w:color w:val="000000" w:themeColor="text1"/>
-          <w:sz w:val="28"/>
-          <w:szCs w:val="24"/>
-        </w:rPr>
-        <w:t>update</w:t>
-      </w:r>
-      <w:proofErr w:type="spellEnd"/>
-      <w:r>
-        <w:rPr>
-          <w:rFonts w:ascii="Times New Roman" w:hAnsi="Times New Roman" w:cs="Times New Roman"/>
-          <w:color w:val="000000" w:themeColor="text1"/>
-          <w:sz w:val="28"/>
-          <w:szCs w:val="24"/>
-        </w:rPr>
-        <w:t xml:space="preserve"> del </w:t>
-      </w:r>
-      <w:proofErr w:type="spellStart"/>
-      <w:r>
-        <w:rPr>
-          <w:rFonts w:ascii="Times New Roman" w:hAnsi="Times New Roman" w:cs="Times New Roman"/>
-          <w:color w:val="000000" w:themeColor="text1"/>
-          <w:sz w:val="28"/>
-          <w:szCs w:val="24"/>
-        </w:rPr>
-        <w:t>Label</w:t>
-      </w:r>
-      <w:proofErr w:type="spellEnd"/>
-      <w:r>
-        <w:rPr>
-          <w:rFonts w:ascii="Times New Roman" w:hAnsi="Times New Roman" w:cs="Times New Roman"/>
-          <w:color w:val="000000" w:themeColor="text1"/>
-          <w:sz w:val="28"/>
-          <w:szCs w:val="24"/>
-        </w:rPr>
-        <w:t xml:space="preserve"> con una nueva configuración de texto.</w:t>
+        <w:t>Para la actualización de las etiquetas se realiza un .update del Label con una nueva configuración de texto.</w:t>
       </w:r>
     </w:p>
     <w:p>
@@ -3567,7 +3243,7 @@
           <w:color w:val="000000" w:themeColor="text1"/>
           <w:sz w:val="28"/>
           <w:szCs w:val="24"/>
-          <w:lang w:eastAsia="es-CR"/>
+          <w:lang w:val="en-US"/>
         </w:rPr>
         <w:drawing>
           <wp:inline distT="0" distB="0" distL="0" distR="0" wp14:anchorId="5D5806C6" wp14:editId="65AB53FC">
@@ -3664,27 +3340,7 @@
           <w:szCs w:val="24"/>
         </w:rPr>
         <w:tab/>
-        <w:t xml:space="preserve">Debido a que no se logra implementar de manera adecuada la función que permita verificar que la cantidad de vagones cubre correctamente la demanda. Se implementa </w:t>
-      </w:r>
-      <w:proofErr w:type="gramStart"/>
-      <w:r>
-        <w:rPr>
-          <w:rFonts w:ascii="Times New Roman" w:hAnsi="Times New Roman" w:cs="Times New Roman"/>
-          <w:color w:val="000000" w:themeColor="text1"/>
-          <w:sz w:val="28"/>
-          <w:szCs w:val="24"/>
-        </w:rPr>
-        <w:t>un</w:t>
-      </w:r>
-      <w:proofErr w:type="gramEnd"/>
-      <w:r>
-        <w:rPr>
-          <w:rFonts w:ascii="Times New Roman" w:hAnsi="Times New Roman" w:cs="Times New Roman"/>
-          <w:color w:val="000000" w:themeColor="text1"/>
-          <w:sz w:val="28"/>
-          <w:szCs w:val="24"/>
-        </w:rPr>
-        <w:t xml:space="preserve"> función que realice una animación y cambie el estado del tren y de los vagones.</w:t>
+        <w:t>Debido a que no se logra implementar de manera adecuada la función que permita verificar que la cantidad de vagones cubre correctamente la demanda. Se implementa un función que realice una animación y cambie el estado del tren y de los vagones.</w:t>
       </w:r>
     </w:p>
     <w:p>
@@ -3704,8 +3360,9 @@
           <w:color w:val="000000" w:themeColor="text1"/>
           <w:sz w:val="28"/>
           <w:szCs w:val="24"/>
-          <w:lang w:eastAsia="es-CR"/>
-        </w:rPr>
+          <w:lang w:val="en-US"/>
+        </w:rPr>
+        <w:lastRenderedPageBreak/>
         <w:drawing>
           <wp:inline distT="0" distB="0" distL="0" distR="0" wp14:anchorId="5FF0D803" wp14:editId="72B304E9">
             <wp:extent cx="3657600" cy="1203473"/>
@@ -3766,7 +3423,6 @@
           <w:sz w:val="40"/>
           <w:u w:val="single"/>
         </w:rPr>
-        <w:lastRenderedPageBreak/>
         <w:t>Bitácora de Actividades</w:t>
       </w:r>
     </w:p>
@@ -3885,37 +3541,166 @@
           <w:szCs w:val="24"/>
         </w:rPr>
       </w:pPr>
-      <w:proofErr w:type="spellStart"/>
-      <w:r>
-        <w:rPr>
-          <w:rFonts w:ascii="Times New Roman" w:hAnsi="Times New Roman" w:cs="Times New Roman"/>
-          <w:color w:val="000000" w:themeColor="text1"/>
-          <w:sz w:val="24"/>
-          <w:szCs w:val="24"/>
-        </w:rPr>
-        <w:t>Creacion</w:t>
-      </w:r>
-      <w:proofErr w:type="spellEnd"/>
-      <w:r>
-        <w:rPr>
-          <w:rFonts w:ascii="Times New Roman" w:hAnsi="Times New Roman" w:cs="Times New Roman"/>
-          <w:color w:val="000000" w:themeColor="text1"/>
-          <w:sz w:val="24"/>
-          <w:szCs w:val="24"/>
-        </w:rPr>
-        <w:t xml:space="preserve"> de Esqueleto de las clases Maquina, Tren, </w:t>
-      </w:r>
-      <w:proofErr w:type="spellStart"/>
-      <w:r>
-        <w:rPr>
-          <w:rFonts w:ascii="Times New Roman" w:hAnsi="Times New Roman" w:cs="Times New Roman"/>
-          <w:color w:val="000000" w:themeColor="text1"/>
-          <w:sz w:val="24"/>
-          <w:szCs w:val="24"/>
-        </w:rPr>
-        <w:t>Vagon</w:t>
-      </w:r>
-      <w:proofErr w:type="spellEnd"/>
+      <w:r>
+        <w:rPr>
+          <w:rFonts w:ascii="Times New Roman" w:hAnsi="Times New Roman" w:cs="Times New Roman"/>
+          <w:color w:val="000000" w:themeColor="text1"/>
+          <w:sz w:val="24"/>
+          <w:szCs w:val="24"/>
+        </w:rPr>
+        <w:t>Creacion de Esqueleto de las clases Maquina, Tren, Vagon asi como varios metedos de Tren. Roger Valderrama (4 horas)</w:t>
+      </w:r>
+    </w:p>
+    <w:p>
+      <w:pPr>
+        <w:rPr>
+          <w:rFonts w:ascii="Times New Roman" w:hAnsi="Times New Roman" w:cs="Times New Roman"/>
+          <w:b/>
+          <w:color w:val="000000" w:themeColor="text1"/>
+          <w:sz w:val="24"/>
+          <w:szCs w:val="24"/>
+        </w:rPr>
+      </w:pPr>
+      <w:r>
+        <w:rPr>
+          <w:rFonts w:ascii="Times New Roman" w:hAnsi="Times New Roman" w:cs="Times New Roman"/>
+          <w:b/>
+          <w:color w:val="000000" w:themeColor="text1"/>
+          <w:sz w:val="24"/>
+          <w:szCs w:val="24"/>
+        </w:rPr>
+        <w:t xml:space="preserve">Sabado 10 de Junio: </w:t>
+      </w:r>
+    </w:p>
+    <w:p>
+      <w:pPr>
+        <w:rPr>
+          <w:rFonts w:ascii="Times New Roman" w:hAnsi="Times New Roman" w:cs="Times New Roman"/>
+          <w:color w:val="000000" w:themeColor="text1"/>
+          <w:sz w:val="24"/>
+          <w:szCs w:val="24"/>
+        </w:rPr>
+      </w:pPr>
+      <w:r>
+        <w:t>Se</w:t>
+      </w:r>
+      <w:r>
+        <w:rPr>
+          <w:rFonts w:ascii="Times New Roman" w:hAnsi="Times New Roman" w:cs="Times New Roman"/>
+          <w:color w:val="000000" w:themeColor="text1"/>
+          <w:sz w:val="24"/>
+          <w:szCs w:val="24"/>
+        </w:rPr>
+        <w:t xml:space="preserve"> investigo</w:t>
+      </w:r>
+      <w:r>
+        <w:rPr>
+          <w:rFonts w:ascii="Times New Roman" w:hAnsi="Times New Roman" w:cs="Times New Roman"/>
+          <w:color w:val="000000" w:themeColor="text1"/>
+          <w:sz w:val="24"/>
+          <w:szCs w:val="24"/>
+        </w:rPr>
+        <w:t xml:space="preserve"> sobre csv y como manejar datos en archivos como si fueran una base de datos, </w:t>
+      </w:r>
+      <w:r>
+        <w:rPr>
+          <w:rFonts w:ascii="Times New Roman" w:hAnsi="Times New Roman" w:cs="Times New Roman"/>
+          <w:color w:val="000000" w:themeColor="text1"/>
+          <w:sz w:val="24"/>
+          <w:szCs w:val="24"/>
+        </w:rPr>
+        <w:t>se arreglaron</w:t>
+      </w:r>
+      <w:r>
+        <w:rPr>
+          <w:rFonts w:ascii="Times New Roman" w:hAnsi="Times New Roman" w:cs="Times New Roman"/>
+          <w:color w:val="000000" w:themeColor="text1"/>
+          <w:sz w:val="24"/>
+          <w:szCs w:val="24"/>
+        </w:rPr>
+        <w:t xml:space="preserve"> los </w:t>
+      </w:r>
+      <w:r>
+        <w:rPr>
+          <w:rFonts w:ascii="Times New Roman" w:hAnsi="Times New Roman" w:cs="Times New Roman"/>
+          <w:color w:val="000000" w:themeColor="text1"/>
+          <w:sz w:val="24"/>
+          <w:szCs w:val="24"/>
+        </w:rPr>
+        <w:t xml:space="preserve">metodos </w:t>
+      </w:r>
+      <w:r>
+        <w:rPr>
+          <w:rFonts w:ascii="Times New Roman" w:hAnsi="Times New Roman" w:cs="Times New Roman"/>
+          <w:color w:val="000000" w:themeColor="text1"/>
+          <w:sz w:val="24"/>
+          <w:szCs w:val="24"/>
+        </w:rPr>
+        <w:t>enganchar inicia</w:t>
+      </w:r>
+      <w:r>
+        <w:rPr>
+          <w:rFonts w:ascii="Times New Roman" w:hAnsi="Times New Roman" w:cs="Times New Roman"/>
+          <w:color w:val="000000" w:themeColor="text1"/>
+          <w:sz w:val="24"/>
+          <w:szCs w:val="24"/>
+        </w:rPr>
+        <w:t>l</w:t>
+      </w:r>
+      <w:r>
+        <w:rPr>
+          <w:rFonts w:ascii="Times New Roman" w:hAnsi="Times New Roman" w:cs="Times New Roman"/>
+          <w:color w:val="000000" w:themeColor="text1"/>
+          <w:sz w:val="24"/>
+          <w:szCs w:val="24"/>
+        </w:rPr>
+        <w:t xml:space="preserve">, final y medio y </w:t>
+      </w:r>
+      <w:r>
+        <w:rPr>
+          <w:rFonts w:ascii="Times New Roman" w:hAnsi="Times New Roman" w:cs="Times New Roman"/>
+          <w:color w:val="000000" w:themeColor="text1"/>
+          <w:sz w:val="24"/>
+          <w:szCs w:val="24"/>
+        </w:rPr>
+        <w:t>se cr</w:t>
+      </w:r>
+      <w:r>
+        <w:rPr>
+          <w:rFonts w:ascii="Times New Roman" w:hAnsi="Times New Roman" w:cs="Times New Roman"/>
+          <w:color w:val="000000" w:themeColor="text1"/>
+          <w:sz w:val="24"/>
+          <w:szCs w:val="24"/>
+        </w:rPr>
+        <w:t>e</w:t>
+      </w:r>
+      <w:r>
+        <w:rPr>
+          <w:rFonts w:ascii="Times New Roman" w:hAnsi="Times New Roman" w:cs="Times New Roman"/>
+          <w:color w:val="000000" w:themeColor="text1"/>
+          <w:sz w:val="24"/>
+          <w:szCs w:val="24"/>
+        </w:rPr>
+        <w:t>o</w:t>
+      </w:r>
+      <w:r>
+        <w:rPr>
+          <w:rFonts w:ascii="Times New Roman" w:hAnsi="Times New Roman" w:cs="Times New Roman"/>
+          <w:color w:val="000000" w:themeColor="text1"/>
+          <w:sz w:val="24"/>
+          <w:szCs w:val="24"/>
+        </w:rPr>
+        <w:t xml:space="preserve"> un print</w:t>
+      </w:r>
+      <w:r>
+        <w:rPr>
+          <w:rFonts w:ascii="Times New Roman" w:hAnsi="Times New Roman" w:cs="Times New Roman"/>
+          <w:color w:val="000000" w:themeColor="text1"/>
+          <w:sz w:val="24"/>
+          <w:szCs w:val="24"/>
+        </w:rPr>
+        <w:t>. Roger Valderrama</w:t>
+      </w:r>
       <w:r>
         <w:rPr>
           <w:rFonts w:ascii="Times New Roman" w:hAnsi="Times New Roman" w:cs="Times New Roman"/>
@@ -3925,45 +3710,32 @@
         </w:rPr>
         <w:t xml:space="preserve"> </w:t>
       </w:r>
-      <w:proofErr w:type="spellStart"/>
-      <w:r>
-        <w:rPr>
-          <w:rFonts w:ascii="Times New Roman" w:hAnsi="Times New Roman" w:cs="Times New Roman"/>
-          <w:color w:val="000000" w:themeColor="text1"/>
-          <w:sz w:val="24"/>
-          <w:szCs w:val="24"/>
-        </w:rPr>
-        <w:t>asi</w:t>
-      </w:r>
-      <w:proofErr w:type="spellEnd"/>
-      <w:r>
-        <w:rPr>
-          <w:rFonts w:ascii="Times New Roman" w:hAnsi="Times New Roman" w:cs="Times New Roman"/>
-          <w:color w:val="000000" w:themeColor="text1"/>
-          <w:sz w:val="24"/>
-          <w:szCs w:val="24"/>
-        </w:rPr>
-        <w:t xml:space="preserve"> como varios </w:t>
-      </w:r>
-      <w:proofErr w:type="spellStart"/>
-      <w:r>
-        <w:rPr>
-          <w:rFonts w:ascii="Times New Roman" w:hAnsi="Times New Roman" w:cs="Times New Roman"/>
-          <w:color w:val="000000" w:themeColor="text1"/>
-          <w:sz w:val="24"/>
-          <w:szCs w:val="24"/>
-        </w:rPr>
-        <w:t>metedos</w:t>
-      </w:r>
-      <w:proofErr w:type="spellEnd"/>
-      <w:r>
-        <w:rPr>
-          <w:rFonts w:ascii="Times New Roman" w:hAnsi="Times New Roman" w:cs="Times New Roman"/>
-          <w:color w:val="000000" w:themeColor="text1"/>
-          <w:sz w:val="24"/>
-          <w:szCs w:val="24"/>
-        </w:rPr>
-        <w:t xml:space="preserve"> de Tren. Roger Valderrama (4 horas)</w:t>
+      <w:r>
+        <w:rPr>
+          <w:rFonts w:ascii="Times New Roman" w:hAnsi="Times New Roman" w:cs="Times New Roman"/>
+          <w:color w:val="000000" w:themeColor="text1"/>
+          <w:sz w:val="24"/>
+          <w:szCs w:val="24"/>
+        </w:rPr>
+        <w:t>(</w:t>
+      </w:r>
+      <w:r>
+        <w:rPr>
+          <w:rFonts w:ascii="Times New Roman" w:hAnsi="Times New Roman" w:cs="Times New Roman"/>
+          <w:color w:val="000000" w:themeColor="text1"/>
+          <w:sz w:val="24"/>
+          <w:szCs w:val="24"/>
+        </w:rPr>
+        <w:t>8 horas</w:t>
+      </w:r>
+      <w:r>
+        <w:rPr>
+          <w:rFonts w:ascii="Times New Roman" w:hAnsi="Times New Roman" w:cs="Times New Roman"/>
+          <w:color w:val="000000" w:themeColor="text1"/>
+          <w:sz w:val="24"/>
+          <w:szCs w:val="24"/>
+        </w:rPr>
+        <w:t xml:space="preserve">) </w:t>
       </w:r>
     </w:p>
     <w:p>
@@ -3976,7 +3748,6 @@
           <w:szCs w:val="24"/>
         </w:rPr>
       </w:pPr>
-      <w:proofErr w:type="spellStart"/>
       <w:r>
         <w:rPr>
           <w:rFonts w:ascii="Times New Roman" w:hAnsi="Times New Roman" w:cs="Times New Roman"/>
@@ -3985,9 +3756,8 @@
           <w:sz w:val="24"/>
           <w:szCs w:val="24"/>
         </w:rPr>
-        <w:t>Sabado</w:t>
-      </w:r>
-      <w:proofErr w:type="spellEnd"/>
+        <w:t>Miércoles 1</w:t>
+      </w:r>
       <w:r>
         <w:rPr>
           <w:rFonts w:ascii="Times New Roman" w:hAnsi="Times New Roman" w:cs="Times New Roman"/>
@@ -3996,261 +3766,9 @@
           <w:sz w:val="24"/>
           <w:szCs w:val="24"/>
         </w:rPr>
-        <w:t xml:space="preserve"> 10 de Junio: </w:t>
-      </w:r>
-    </w:p>
-    <w:p>
-      <w:pPr>
-        <w:rPr>
-          <w:rFonts w:ascii="Times New Roman" w:hAnsi="Times New Roman" w:cs="Times New Roman"/>
-          <w:color w:val="000000" w:themeColor="text1"/>
-          <w:sz w:val="24"/>
-          <w:szCs w:val="24"/>
-        </w:rPr>
-      </w:pPr>
-      <w:r>
-        <w:t>Se</w:t>
-      </w:r>
-      <w:r>
-        <w:rPr>
-          <w:rFonts w:ascii="Times New Roman" w:hAnsi="Times New Roman" w:cs="Times New Roman"/>
-          <w:color w:val="000000" w:themeColor="text1"/>
-          <w:sz w:val="24"/>
-          <w:szCs w:val="24"/>
-        </w:rPr>
-        <w:t xml:space="preserve"> </w:t>
-      </w:r>
-      <w:proofErr w:type="spellStart"/>
-      <w:r>
-        <w:rPr>
-          <w:rFonts w:ascii="Times New Roman" w:hAnsi="Times New Roman" w:cs="Times New Roman"/>
-          <w:color w:val="000000" w:themeColor="text1"/>
-          <w:sz w:val="24"/>
-          <w:szCs w:val="24"/>
-        </w:rPr>
-        <w:t>investigo</w:t>
-      </w:r>
-      <w:proofErr w:type="spellEnd"/>
-      <w:r>
-        <w:rPr>
-          <w:rFonts w:ascii="Times New Roman" w:hAnsi="Times New Roman" w:cs="Times New Roman"/>
-          <w:color w:val="000000" w:themeColor="text1"/>
-          <w:sz w:val="24"/>
-          <w:szCs w:val="24"/>
-        </w:rPr>
-        <w:t xml:space="preserve"> sobre </w:t>
-      </w:r>
-      <w:proofErr w:type="spellStart"/>
-      <w:r>
-        <w:rPr>
-          <w:rFonts w:ascii="Times New Roman" w:hAnsi="Times New Roman" w:cs="Times New Roman"/>
-          <w:color w:val="000000" w:themeColor="text1"/>
-          <w:sz w:val="24"/>
-          <w:szCs w:val="24"/>
-        </w:rPr>
-        <w:t>csv</w:t>
-      </w:r>
-      <w:proofErr w:type="spellEnd"/>
-      <w:r>
-        <w:rPr>
-          <w:rFonts w:ascii="Times New Roman" w:hAnsi="Times New Roman" w:cs="Times New Roman"/>
-          <w:color w:val="000000" w:themeColor="text1"/>
-          <w:sz w:val="24"/>
-          <w:szCs w:val="24"/>
-        </w:rPr>
-        <w:t xml:space="preserve"> y </w:t>
-      </w:r>
-      <w:proofErr w:type="spellStart"/>
-      <w:r>
-        <w:rPr>
-          <w:rFonts w:ascii="Times New Roman" w:hAnsi="Times New Roman" w:cs="Times New Roman"/>
-          <w:color w:val="000000" w:themeColor="text1"/>
-          <w:sz w:val="24"/>
-          <w:szCs w:val="24"/>
-        </w:rPr>
-        <w:t>como</w:t>
-      </w:r>
-      <w:proofErr w:type="spellEnd"/>
-      <w:r>
-        <w:rPr>
-          <w:rFonts w:ascii="Times New Roman" w:hAnsi="Times New Roman" w:cs="Times New Roman"/>
-          <w:color w:val="000000" w:themeColor="text1"/>
-          <w:sz w:val="24"/>
-          <w:szCs w:val="24"/>
-        </w:rPr>
-        <w:t xml:space="preserve"> manejar datos en archivos como si fueran una base de datos, </w:t>
-      </w:r>
-      <w:r>
-        <w:rPr>
-          <w:rFonts w:ascii="Times New Roman" w:hAnsi="Times New Roman" w:cs="Times New Roman"/>
-          <w:color w:val="000000" w:themeColor="text1"/>
-          <w:sz w:val="24"/>
-          <w:szCs w:val="24"/>
-        </w:rPr>
-        <w:t>se arreglaron</w:t>
-      </w:r>
-      <w:r>
-        <w:rPr>
-          <w:rFonts w:ascii="Times New Roman" w:hAnsi="Times New Roman" w:cs="Times New Roman"/>
-          <w:color w:val="000000" w:themeColor="text1"/>
-          <w:sz w:val="24"/>
-          <w:szCs w:val="24"/>
-        </w:rPr>
-        <w:t xml:space="preserve"> los </w:t>
-      </w:r>
-      <w:proofErr w:type="spellStart"/>
-      <w:r>
-        <w:rPr>
-          <w:rFonts w:ascii="Times New Roman" w:hAnsi="Times New Roman" w:cs="Times New Roman"/>
-          <w:color w:val="000000" w:themeColor="text1"/>
-          <w:sz w:val="24"/>
-          <w:szCs w:val="24"/>
-        </w:rPr>
-        <w:t>metodos</w:t>
-      </w:r>
-      <w:proofErr w:type="spellEnd"/>
-      <w:r>
-        <w:rPr>
-          <w:rFonts w:ascii="Times New Roman" w:hAnsi="Times New Roman" w:cs="Times New Roman"/>
-          <w:color w:val="000000" w:themeColor="text1"/>
-          <w:sz w:val="24"/>
-          <w:szCs w:val="24"/>
-        </w:rPr>
-        <w:t xml:space="preserve"> </w:t>
-      </w:r>
-      <w:r>
-        <w:rPr>
-          <w:rFonts w:ascii="Times New Roman" w:hAnsi="Times New Roman" w:cs="Times New Roman"/>
-          <w:color w:val="000000" w:themeColor="text1"/>
-          <w:sz w:val="24"/>
-          <w:szCs w:val="24"/>
-        </w:rPr>
-        <w:t>enganchar inicia</w:t>
-      </w:r>
-      <w:r>
-        <w:rPr>
-          <w:rFonts w:ascii="Times New Roman" w:hAnsi="Times New Roman" w:cs="Times New Roman"/>
-          <w:color w:val="000000" w:themeColor="text1"/>
-          <w:sz w:val="24"/>
-          <w:szCs w:val="24"/>
-        </w:rPr>
-        <w:t>l</w:t>
-      </w:r>
-      <w:r>
-        <w:rPr>
-          <w:rFonts w:ascii="Times New Roman" w:hAnsi="Times New Roman" w:cs="Times New Roman"/>
-          <w:color w:val="000000" w:themeColor="text1"/>
-          <w:sz w:val="24"/>
-          <w:szCs w:val="24"/>
-        </w:rPr>
-        <w:t xml:space="preserve">, final y medio y </w:t>
-      </w:r>
-      <w:r>
-        <w:rPr>
-          <w:rFonts w:ascii="Times New Roman" w:hAnsi="Times New Roman" w:cs="Times New Roman"/>
-          <w:color w:val="000000" w:themeColor="text1"/>
-          <w:sz w:val="24"/>
-          <w:szCs w:val="24"/>
-        </w:rPr>
-        <w:t xml:space="preserve">se </w:t>
-      </w:r>
-      <w:proofErr w:type="spellStart"/>
-      <w:r>
-        <w:rPr>
-          <w:rFonts w:ascii="Times New Roman" w:hAnsi="Times New Roman" w:cs="Times New Roman"/>
-          <w:color w:val="000000" w:themeColor="text1"/>
-          <w:sz w:val="24"/>
-          <w:szCs w:val="24"/>
-        </w:rPr>
-        <w:t>cr</w:t>
-      </w:r>
-      <w:r>
-        <w:rPr>
-          <w:rFonts w:ascii="Times New Roman" w:hAnsi="Times New Roman" w:cs="Times New Roman"/>
-          <w:color w:val="000000" w:themeColor="text1"/>
-          <w:sz w:val="24"/>
-          <w:szCs w:val="24"/>
-        </w:rPr>
-        <w:t>e</w:t>
-      </w:r>
-      <w:r>
-        <w:rPr>
-          <w:rFonts w:ascii="Times New Roman" w:hAnsi="Times New Roman" w:cs="Times New Roman"/>
-          <w:color w:val="000000" w:themeColor="text1"/>
-          <w:sz w:val="24"/>
-          <w:szCs w:val="24"/>
-        </w:rPr>
-        <w:t>o</w:t>
-      </w:r>
-      <w:proofErr w:type="spellEnd"/>
-      <w:r>
-        <w:rPr>
-          <w:rFonts w:ascii="Times New Roman" w:hAnsi="Times New Roman" w:cs="Times New Roman"/>
-          <w:color w:val="000000" w:themeColor="text1"/>
-          <w:sz w:val="24"/>
-          <w:szCs w:val="24"/>
-        </w:rPr>
-        <w:t xml:space="preserve"> un </w:t>
-      </w:r>
-      <w:proofErr w:type="spellStart"/>
-      <w:r>
-        <w:rPr>
-          <w:rFonts w:ascii="Times New Roman" w:hAnsi="Times New Roman" w:cs="Times New Roman"/>
-          <w:color w:val="000000" w:themeColor="text1"/>
-          <w:sz w:val="24"/>
-          <w:szCs w:val="24"/>
-        </w:rPr>
-        <w:t>print</w:t>
-      </w:r>
-      <w:proofErr w:type="spellEnd"/>
-      <w:r>
-        <w:rPr>
-          <w:rFonts w:ascii="Times New Roman" w:hAnsi="Times New Roman" w:cs="Times New Roman"/>
-          <w:color w:val="000000" w:themeColor="text1"/>
-          <w:sz w:val="24"/>
-          <w:szCs w:val="24"/>
-        </w:rPr>
-        <w:t>. Roger Valderrama</w:t>
-      </w:r>
-      <w:r>
-        <w:rPr>
-          <w:rFonts w:ascii="Times New Roman" w:hAnsi="Times New Roman" w:cs="Times New Roman"/>
-          <w:color w:val="000000" w:themeColor="text1"/>
-          <w:sz w:val="24"/>
-          <w:szCs w:val="24"/>
-        </w:rPr>
-        <w:t xml:space="preserve"> </w:t>
-      </w:r>
-      <w:r>
-        <w:rPr>
-          <w:rFonts w:ascii="Times New Roman" w:hAnsi="Times New Roman" w:cs="Times New Roman"/>
-          <w:color w:val="000000" w:themeColor="text1"/>
-          <w:sz w:val="24"/>
-          <w:szCs w:val="24"/>
-        </w:rPr>
-        <w:t>(</w:t>
-      </w:r>
-      <w:r>
-        <w:rPr>
-          <w:rFonts w:ascii="Times New Roman" w:hAnsi="Times New Roman" w:cs="Times New Roman"/>
-          <w:color w:val="000000" w:themeColor="text1"/>
-          <w:sz w:val="24"/>
-          <w:szCs w:val="24"/>
-        </w:rPr>
-        <w:t>8 horas</w:t>
-      </w:r>
-      <w:r>
-        <w:rPr>
-          <w:rFonts w:ascii="Times New Roman" w:hAnsi="Times New Roman" w:cs="Times New Roman"/>
-          <w:color w:val="000000" w:themeColor="text1"/>
-          <w:sz w:val="24"/>
-          <w:szCs w:val="24"/>
-        </w:rPr>
-        <w:t xml:space="preserve">) </w:t>
-      </w:r>
-    </w:p>
-    <w:p>
-      <w:pPr>
+        <w:t xml:space="preserve">4 de </w:t>
+      </w:r>
+      <w:r>
         <w:rPr>
           <w:rFonts w:ascii="Times New Roman" w:hAnsi="Times New Roman" w:cs="Times New Roman"/>
           <w:b/>
@@ -4258,7 +3776,8 @@
           <w:sz w:val="24"/>
           <w:szCs w:val="24"/>
         </w:rPr>
-      </w:pPr>
+        <w:t>Junio</w:t>
+      </w:r>
       <w:r>
         <w:rPr>
           <w:rFonts w:ascii="Times New Roman" w:hAnsi="Times New Roman" w:cs="Times New Roman"/>
@@ -4267,9 +3786,259 @@
           <w:sz w:val="24"/>
           <w:szCs w:val="24"/>
         </w:rPr>
-        <w:t>Miércoles 1</w:t>
-      </w:r>
-      <w:r>
+        <w:t xml:space="preserve">: </w:t>
+      </w:r>
+    </w:p>
+    <w:p>
+      <w:pPr>
+        <w:rPr>
+          <w:rFonts w:ascii="Times New Roman" w:hAnsi="Times New Roman" w:cs="Times New Roman"/>
+          <w:color w:val="000000" w:themeColor="text1"/>
+          <w:sz w:val="24"/>
+          <w:szCs w:val="24"/>
+        </w:rPr>
+      </w:pPr>
+      <w:r>
+        <w:rPr>
+          <w:rFonts w:ascii="Times New Roman" w:hAnsi="Times New Roman" w:cs="Times New Roman"/>
+          <w:color w:val="000000" w:themeColor="text1"/>
+          <w:sz w:val="24"/>
+          <w:szCs w:val="24"/>
+        </w:rPr>
+        <w:t>Se empieza a trabajar con una interfaz de prueba</w:t>
+      </w:r>
+      <w:r>
+        <w:rPr>
+          <w:rFonts w:ascii="Times New Roman" w:hAnsi="Times New Roman" w:cs="Times New Roman"/>
+          <w:color w:val="000000" w:themeColor="text1"/>
+          <w:sz w:val="24"/>
+          <w:szCs w:val="24"/>
+        </w:rPr>
+        <w:t>.</w:t>
+      </w:r>
+      <w:r>
+        <w:rPr>
+          <w:rFonts w:ascii="Times New Roman" w:hAnsi="Times New Roman" w:cs="Times New Roman"/>
+          <w:color w:val="000000" w:themeColor="text1"/>
+          <w:sz w:val="24"/>
+          <w:szCs w:val="24"/>
+        </w:rPr>
+        <w:br/>
+      </w:r>
+      <w:r>
+        <w:rPr>
+          <w:rFonts w:ascii="Times New Roman" w:hAnsi="Times New Roman" w:cs="Times New Roman"/>
+          <w:color w:val="000000" w:themeColor="text1"/>
+          <w:sz w:val="24"/>
+          <w:szCs w:val="24"/>
+        </w:rPr>
+        <w:t>Se empieza a trabajar con una interfaz de prueba para verificar que ningún método afectara el funcionamiento de ambas partes.</w:t>
+      </w:r>
+      <w:r>
+        <w:rPr>
+          <w:rFonts w:ascii="Times New Roman" w:hAnsi="Times New Roman" w:cs="Times New Roman"/>
+          <w:color w:val="000000" w:themeColor="text1"/>
+          <w:sz w:val="24"/>
+          <w:szCs w:val="24"/>
+        </w:rPr>
+        <w:br/>
+      </w:r>
+      <w:r>
+        <w:rPr>
+          <w:rFonts w:ascii="Times New Roman" w:hAnsi="Times New Roman" w:cs="Times New Roman"/>
+          <w:color w:val="000000" w:themeColor="text1"/>
+          <w:sz w:val="24"/>
+          <w:szCs w:val="24"/>
+        </w:rPr>
+        <w:t>Kevyn Guadamuz Rojas (2 horas).</w:t>
+      </w:r>
+    </w:p>
+    <w:p>
+      <w:pPr>
+        <w:rPr>
+          <w:rFonts w:ascii="Times New Roman" w:hAnsi="Times New Roman" w:cs="Times New Roman"/>
+          <w:color w:val="000000" w:themeColor="text1"/>
+          <w:sz w:val="24"/>
+          <w:szCs w:val="24"/>
+        </w:rPr>
+      </w:pPr>
+      <w:r>
+        <w:rPr>
+          <w:rFonts w:ascii="Times New Roman" w:hAnsi="Times New Roman" w:cs="Times New Roman"/>
+          <w:color w:val="000000" w:themeColor="text1"/>
+          <w:sz w:val="24"/>
+          <w:szCs w:val="24"/>
+        </w:rPr>
+        <w:t>Implementación de Archivos CSV.</w:t>
+      </w:r>
+      <w:r>
+        <w:rPr>
+          <w:rFonts w:ascii="Times New Roman" w:hAnsi="Times New Roman" w:cs="Times New Roman"/>
+          <w:color w:val="000000" w:themeColor="text1"/>
+          <w:sz w:val="24"/>
+          <w:szCs w:val="24"/>
+        </w:rPr>
+        <w:br/>
+      </w:r>
+      <w:r>
+        <w:rPr>
+          <w:rFonts w:ascii="Times New Roman" w:hAnsi="Times New Roman" w:cs="Times New Roman"/>
+          <w:color w:val="000000" w:themeColor="text1"/>
+          <w:sz w:val="24"/>
+          <w:szCs w:val="24"/>
+        </w:rPr>
+        <w:t xml:space="preserve">Se investiga como </w:t>
+      </w:r>
+      <w:r>
+        <w:rPr>
+          <w:rFonts w:ascii="Times New Roman" w:hAnsi="Times New Roman" w:cs="Times New Roman"/>
+          <w:color w:val="000000" w:themeColor="text1"/>
+          <w:sz w:val="24"/>
+          <w:szCs w:val="24"/>
+        </w:rPr>
+        <w:t>leer y escribir de una manera más sencilla archivos de texto y se comienza a implementar una manera de leer los archivos.</w:t>
+      </w:r>
+      <w:r>
+        <w:rPr>
+          <w:rFonts w:ascii="Times New Roman" w:hAnsi="Times New Roman" w:cs="Times New Roman"/>
+          <w:color w:val="000000" w:themeColor="text1"/>
+          <w:sz w:val="24"/>
+          <w:szCs w:val="24"/>
+        </w:rPr>
+        <w:br/>
+      </w:r>
+      <w:r>
+        <w:rPr>
+          <w:rFonts w:ascii="Times New Roman" w:hAnsi="Times New Roman" w:cs="Times New Roman"/>
+          <w:color w:val="000000" w:themeColor="text1"/>
+          <w:sz w:val="24"/>
+          <w:szCs w:val="24"/>
+        </w:rPr>
+        <w:t>Kevyn Guadamuz Rojas (3 horas).</w:t>
+      </w:r>
+    </w:p>
+    <w:p>
+      <w:pPr>
+        <w:rPr>
+          <w:rFonts w:ascii="Times New Roman" w:hAnsi="Times New Roman" w:cs="Times New Roman"/>
+          <w:color w:val="000000" w:themeColor="text1"/>
+          <w:sz w:val="24"/>
+          <w:szCs w:val="24"/>
+        </w:rPr>
+      </w:pPr>
+      <w:r>
+        <w:rPr>
+          <w:rFonts w:ascii="Times New Roman" w:hAnsi="Times New Roman" w:cs="Times New Roman"/>
+          <w:color w:val="000000" w:themeColor="text1"/>
+          <w:sz w:val="24"/>
+          <w:szCs w:val="24"/>
+        </w:rPr>
+        <w:t>Se empieza a trabajar en la función automático</w:t>
+      </w:r>
+      <w:r>
+        <w:rPr>
+          <w:rFonts w:ascii="Times New Roman" w:hAnsi="Times New Roman" w:cs="Times New Roman"/>
+          <w:color w:val="000000" w:themeColor="text1"/>
+          <w:sz w:val="24"/>
+          <w:szCs w:val="24"/>
+        </w:rPr>
+        <w:t>.</w:t>
+      </w:r>
+      <w:r>
+        <w:rPr>
+          <w:rFonts w:ascii="Times New Roman" w:hAnsi="Times New Roman" w:cs="Times New Roman"/>
+          <w:color w:val="000000" w:themeColor="text1"/>
+          <w:sz w:val="24"/>
+          <w:szCs w:val="24"/>
+        </w:rPr>
+        <w:br/>
+      </w:r>
+      <w:r>
+        <w:rPr>
+          <w:rFonts w:ascii="Times New Roman" w:hAnsi="Times New Roman" w:cs="Times New Roman"/>
+          <w:color w:val="000000" w:themeColor="text1"/>
+          <w:sz w:val="24"/>
+          <w:szCs w:val="24"/>
+        </w:rPr>
+        <w:t>Se empieza a trabajar con la lógica de la función que realiza de manera automática el enganche de los vagones, pero no funciona de manera correcta ya que no se implementa la inicialización de cada instancia de la clase Vagón.</w:t>
+      </w:r>
+      <w:r>
+        <w:rPr>
+          <w:rFonts w:ascii="Times New Roman" w:hAnsi="Times New Roman" w:cs="Times New Roman"/>
+          <w:color w:val="000000" w:themeColor="text1"/>
+          <w:sz w:val="24"/>
+          <w:szCs w:val="24"/>
+        </w:rPr>
+        <w:br/>
+      </w:r>
+      <w:r>
+        <w:rPr>
+          <w:rFonts w:ascii="Times New Roman" w:hAnsi="Times New Roman" w:cs="Times New Roman"/>
+          <w:color w:val="000000" w:themeColor="text1"/>
+          <w:sz w:val="24"/>
+          <w:szCs w:val="24"/>
+        </w:rPr>
+        <w:t>Kevyn Guadamuz Rojas (</w:t>
+      </w:r>
+      <w:r>
+        <w:rPr>
+          <w:rFonts w:ascii="Times New Roman" w:hAnsi="Times New Roman" w:cs="Times New Roman"/>
+          <w:color w:val="000000" w:themeColor="text1"/>
+          <w:sz w:val="24"/>
+          <w:szCs w:val="24"/>
+        </w:rPr>
+        <w:t xml:space="preserve">4 </w:t>
+      </w:r>
+      <w:r>
+        <w:rPr>
+          <w:rFonts w:ascii="Times New Roman" w:hAnsi="Times New Roman" w:cs="Times New Roman"/>
+          <w:color w:val="000000" w:themeColor="text1"/>
+          <w:sz w:val="24"/>
+          <w:szCs w:val="24"/>
+        </w:rPr>
+        <w:t>hora</w:t>
+      </w:r>
+      <w:r>
+        <w:rPr>
+          <w:rFonts w:ascii="Times New Roman" w:hAnsi="Times New Roman" w:cs="Times New Roman"/>
+          <w:color w:val="000000" w:themeColor="text1"/>
+          <w:sz w:val="24"/>
+          <w:szCs w:val="24"/>
+        </w:rPr>
+        <w:t>s</w:t>
+      </w:r>
+      <w:r>
+        <w:rPr>
+          <w:rFonts w:ascii="Times New Roman" w:hAnsi="Times New Roman" w:cs="Times New Roman"/>
+          <w:color w:val="000000" w:themeColor="text1"/>
+          <w:sz w:val="24"/>
+          <w:szCs w:val="24"/>
+        </w:rPr>
+        <w:t>).</w:t>
+      </w:r>
+    </w:p>
+    <w:p>
+      <w:pPr>
+        <w:rPr>
+          <w:rFonts w:ascii="Times New Roman" w:hAnsi="Times New Roman" w:cs="Times New Roman"/>
+          <w:color w:val="000000" w:themeColor="text1"/>
+          <w:sz w:val="24"/>
+          <w:szCs w:val="24"/>
+        </w:rPr>
+      </w:pPr>
+    </w:p>
+    <w:p>
+      <w:pPr>
+        <w:rPr>
+          <w:rFonts w:ascii="Times New Roman" w:hAnsi="Times New Roman" w:cs="Times New Roman"/>
+          <w:color w:val="000000" w:themeColor="text1"/>
+          <w:sz w:val="24"/>
+          <w:szCs w:val="24"/>
+        </w:rPr>
+      </w:pPr>
+    </w:p>
+    <w:p>
+      <w:pPr>
         <w:rPr>
           <w:rFonts w:ascii="Times New Roman" w:hAnsi="Times New Roman" w:cs="Times New Roman"/>
           <w:b/>
@@ -4277,8 +4046,7 @@
           <w:sz w:val="24"/>
           <w:szCs w:val="24"/>
         </w:rPr>
-        <w:t xml:space="preserve">4 de </w:t>
-      </w:r>
+      </w:pPr>
       <w:r>
         <w:rPr>
           <w:rFonts w:ascii="Times New Roman" w:hAnsi="Times New Roman" w:cs="Times New Roman"/>
@@ -4287,6 +4055,27 @@
           <w:sz w:val="24"/>
           <w:szCs w:val="24"/>
         </w:rPr>
+        <w:lastRenderedPageBreak/>
+        <w:t>Jueves 15</w:t>
+      </w:r>
+      <w:r>
+        <w:rPr>
+          <w:rFonts w:ascii="Times New Roman" w:hAnsi="Times New Roman" w:cs="Times New Roman"/>
+          <w:b/>
+          <w:color w:val="000000" w:themeColor="text1"/>
+          <w:sz w:val="24"/>
+          <w:szCs w:val="24"/>
+        </w:rPr>
+        <w:t xml:space="preserve"> de </w:t>
+      </w:r>
+      <w:r>
+        <w:rPr>
+          <w:rFonts w:ascii="Times New Roman" w:hAnsi="Times New Roman" w:cs="Times New Roman"/>
+          <w:b/>
+          <w:color w:val="000000" w:themeColor="text1"/>
+          <w:sz w:val="24"/>
+          <w:szCs w:val="24"/>
+        </w:rPr>
         <w:t>Junio</w:t>
       </w:r>
       <w:r>
@@ -4297,35 +4086,26 @@
           <w:sz w:val="24"/>
           <w:szCs w:val="24"/>
         </w:rPr>
-        <w:t xml:space="preserve">: </w:t>
-      </w:r>
-    </w:p>
-    <w:p>
-      <w:pPr>
-        <w:rPr>
-          <w:rFonts w:ascii="Times New Roman" w:hAnsi="Times New Roman" w:cs="Times New Roman"/>
-          <w:color w:val="000000" w:themeColor="text1"/>
-          <w:sz w:val="24"/>
-          <w:szCs w:val="24"/>
-        </w:rPr>
-      </w:pPr>
-      <w:r>
-        <w:rPr>
-          <w:rFonts w:ascii="Times New Roman" w:hAnsi="Times New Roman" w:cs="Times New Roman"/>
-          <w:color w:val="000000" w:themeColor="text1"/>
-          <w:sz w:val="24"/>
-          <w:szCs w:val="24"/>
-        </w:rPr>
-        <w:t>Se empieza a trabajar con una interfaz de prueba</w:t>
-      </w:r>
-      <w:r>
-        <w:rPr>
-          <w:rFonts w:ascii="Times New Roman" w:hAnsi="Times New Roman" w:cs="Times New Roman"/>
-          <w:color w:val="000000" w:themeColor="text1"/>
-          <w:sz w:val="24"/>
-          <w:szCs w:val="24"/>
-        </w:rPr>
-        <w:t>.</w:t>
+        <w:t>:</w:t>
+      </w:r>
+    </w:p>
+    <w:p>
+      <w:pPr>
+        <w:rPr>
+          <w:rFonts w:ascii="Times New Roman" w:hAnsi="Times New Roman" w:cs="Times New Roman"/>
+          <w:color w:val="000000" w:themeColor="text1"/>
+          <w:sz w:val="24"/>
+          <w:szCs w:val="24"/>
+        </w:rPr>
+      </w:pPr>
+      <w:r>
+        <w:rPr>
+          <w:rFonts w:ascii="Times New Roman" w:hAnsi="Times New Roman" w:cs="Times New Roman"/>
+          <w:color w:val="000000" w:themeColor="text1"/>
+          <w:sz w:val="24"/>
+          <w:szCs w:val="24"/>
+        </w:rPr>
+        <w:t>Se investiga otra forma de manejar archivos “.csv”</w:t>
       </w:r>
       <w:r>
         <w:rPr>
@@ -4335,328 +4115,7 @@
           <w:szCs w:val="24"/>
         </w:rPr>
         <w:br/>
-      </w:r>
-      <w:r>
-        <w:rPr>
-          <w:rFonts w:ascii="Times New Roman" w:hAnsi="Times New Roman" w:cs="Times New Roman"/>
-          <w:color w:val="000000" w:themeColor="text1"/>
-          <w:sz w:val="24"/>
-          <w:szCs w:val="24"/>
-        </w:rPr>
-        <w:t>Se empieza a trabajar con una interfaz de prueba para verificar que ningún método afectara el funcionamiento de ambas partes.</w:t>
-      </w:r>
-      <w:r>
-        <w:rPr>
-          <w:rFonts w:ascii="Times New Roman" w:hAnsi="Times New Roman" w:cs="Times New Roman"/>
-          <w:color w:val="000000" w:themeColor="text1"/>
-          <w:sz w:val="24"/>
-          <w:szCs w:val="24"/>
-        </w:rPr>
-        <w:br/>
-      </w:r>
-      <w:r>
-        <w:rPr>
-          <w:rFonts w:ascii="Times New Roman" w:hAnsi="Times New Roman" w:cs="Times New Roman"/>
-          <w:color w:val="000000" w:themeColor="text1"/>
-          <w:sz w:val="24"/>
-          <w:szCs w:val="24"/>
-        </w:rPr>
-        <w:t>Kevyn Guadamuz Rojas (2 horas).</w:t>
-      </w:r>
-    </w:p>
-    <w:p>
-      <w:pPr>
-        <w:rPr>
-          <w:rFonts w:ascii="Times New Roman" w:hAnsi="Times New Roman" w:cs="Times New Roman"/>
-          <w:color w:val="000000" w:themeColor="text1"/>
-          <w:sz w:val="24"/>
-          <w:szCs w:val="24"/>
-        </w:rPr>
-      </w:pPr>
-      <w:r>
-        <w:rPr>
-          <w:rFonts w:ascii="Times New Roman" w:hAnsi="Times New Roman" w:cs="Times New Roman"/>
-          <w:color w:val="000000" w:themeColor="text1"/>
-          <w:sz w:val="24"/>
-          <w:szCs w:val="24"/>
-        </w:rPr>
-        <w:t>Implementación de Archivos CSV.</w:t>
-      </w:r>
-      <w:r>
-        <w:rPr>
-          <w:rFonts w:ascii="Times New Roman" w:hAnsi="Times New Roman" w:cs="Times New Roman"/>
-          <w:color w:val="000000" w:themeColor="text1"/>
-          <w:sz w:val="24"/>
-          <w:szCs w:val="24"/>
-        </w:rPr>
-        <w:br/>
-      </w:r>
-      <w:r>
-        <w:rPr>
-          <w:rFonts w:ascii="Times New Roman" w:hAnsi="Times New Roman" w:cs="Times New Roman"/>
-          <w:color w:val="000000" w:themeColor="text1"/>
-          <w:sz w:val="24"/>
-          <w:szCs w:val="24"/>
-        </w:rPr>
-        <w:t xml:space="preserve">Se investiga como </w:t>
-      </w:r>
-      <w:r>
-        <w:rPr>
-          <w:rFonts w:ascii="Times New Roman" w:hAnsi="Times New Roman" w:cs="Times New Roman"/>
-          <w:color w:val="000000" w:themeColor="text1"/>
-          <w:sz w:val="24"/>
-          <w:szCs w:val="24"/>
-        </w:rPr>
-        <w:t>leer y escribir de una manera más sencilla archivos de texto y se comienza a implementar una manera de leer los archivos.</w:t>
-      </w:r>
-      <w:r>
-        <w:rPr>
-          <w:rFonts w:ascii="Times New Roman" w:hAnsi="Times New Roman" w:cs="Times New Roman"/>
-          <w:color w:val="000000" w:themeColor="text1"/>
-          <w:sz w:val="24"/>
-          <w:szCs w:val="24"/>
-        </w:rPr>
-        <w:br/>
-      </w:r>
-      <w:r>
-        <w:rPr>
-          <w:rFonts w:ascii="Times New Roman" w:hAnsi="Times New Roman" w:cs="Times New Roman"/>
-          <w:color w:val="000000" w:themeColor="text1"/>
-          <w:sz w:val="24"/>
-          <w:szCs w:val="24"/>
-        </w:rPr>
-        <w:t>Kevyn Guadamuz Rojas (3 horas).</w:t>
-      </w:r>
-    </w:p>
-    <w:p>
-      <w:pPr>
-        <w:rPr>
-          <w:rFonts w:ascii="Times New Roman" w:hAnsi="Times New Roman" w:cs="Times New Roman"/>
-          <w:color w:val="000000" w:themeColor="text1"/>
-          <w:sz w:val="24"/>
-          <w:szCs w:val="24"/>
-        </w:rPr>
-      </w:pPr>
-      <w:r>
-        <w:rPr>
-          <w:rFonts w:ascii="Times New Roman" w:hAnsi="Times New Roman" w:cs="Times New Roman"/>
-          <w:color w:val="000000" w:themeColor="text1"/>
-          <w:sz w:val="24"/>
-          <w:szCs w:val="24"/>
-        </w:rPr>
-        <w:t xml:space="preserve">Se empieza a trabajar en la función </w:t>
-      </w:r>
-      <w:proofErr w:type="gramStart"/>
-      <w:r>
-        <w:rPr>
-          <w:rFonts w:ascii="Times New Roman" w:hAnsi="Times New Roman" w:cs="Times New Roman"/>
-          <w:color w:val="000000" w:themeColor="text1"/>
-          <w:sz w:val="24"/>
-          <w:szCs w:val="24"/>
-        </w:rPr>
-        <w:t>automático</w:t>
-      </w:r>
-      <w:proofErr w:type="gramEnd"/>
-      <w:r>
-        <w:rPr>
-          <w:rFonts w:ascii="Times New Roman" w:hAnsi="Times New Roman" w:cs="Times New Roman"/>
-          <w:color w:val="000000" w:themeColor="text1"/>
-          <w:sz w:val="24"/>
-          <w:szCs w:val="24"/>
-        </w:rPr>
-        <w:t>.</w:t>
-      </w:r>
-      <w:r>
-        <w:rPr>
-          <w:rFonts w:ascii="Times New Roman" w:hAnsi="Times New Roman" w:cs="Times New Roman"/>
-          <w:color w:val="000000" w:themeColor="text1"/>
-          <w:sz w:val="24"/>
-          <w:szCs w:val="24"/>
-        </w:rPr>
-        <w:br/>
-      </w:r>
-      <w:r>
-        <w:rPr>
-          <w:rFonts w:ascii="Times New Roman" w:hAnsi="Times New Roman" w:cs="Times New Roman"/>
-          <w:color w:val="000000" w:themeColor="text1"/>
-          <w:sz w:val="24"/>
-          <w:szCs w:val="24"/>
-        </w:rPr>
-        <w:t>Se empieza a trabajar con la lógica de la función que realiza de manera automática el enganche de los vagones, pero no funciona de manera correcta ya que no se implementa la inicialización de cada instancia de la clase Vagón.</w:t>
-      </w:r>
-      <w:r>
-        <w:rPr>
-          <w:rFonts w:ascii="Times New Roman" w:hAnsi="Times New Roman" w:cs="Times New Roman"/>
-          <w:color w:val="000000" w:themeColor="text1"/>
-          <w:sz w:val="24"/>
-          <w:szCs w:val="24"/>
-        </w:rPr>
-        <w:br/>
-      </w:r>
-      <w:r>
-        <w:rPr>
-          <w:rFonts w:ascii="Times New Roman" w:hAnsi="Times New Roman" w:cs="Times New Roman"/>
-          <w:color w:val="000000" w:themeColor="text1"/>
-          <w:sz w:val="24"/>
-          <w:szCs w:val="24"/>
-        </w:rPr>
-        <w:t>Kevyn Guadamuz Rojas (</w:t>
-      </w:r>
-      <w:r>
-        <w:rPr>
-          <w:rFonts w:ascii="Times New Roman" w:hAnsi="Times New Roman" w:cs="Times New Roman"/>
-          <w:color w:val="000000" w:themeColor="text1"/>
-          <w:sz w:val="24"/>
-          <w:szCs w:val="24"/>
-        </w:rPr>
-        <w:t xml:space="preserve">4 </w:t>
-      </w:r>
-      <w:r>
-        <w:rPr>
-          <w:rFonts w:ascii="Times New Roman" w:hAnsi="Times New Roman" w:cs="Times New Roman"/>
-          <w:color w:val="000000" w:themeColor="text1"/>
-          <w:sz w:val="24"/>
-          <w:szCs w:val="24"/>
-        </w:rPr>
-        <w:t>hora</w:t>
-      </w:r>
-      <w:r>
-        <w:rPr>
-          <w:rFonts w:ascii="Times New Roman" w:hAnsi="Times New Roman" w:cs="Times New Roman"/>
-          <w:color w:val="000000" w:themeColor="text1"/>
-          <w:sz w:val="24"/>
-          <w:szCs w:val="24"/>
-        </w:rPr>
-        <w:t>s</w:t>
-      </w:r>
-      <w:r>
-        <w:rPr>
-          <w:rFonts w:ascii="Times New Roman" w:hAnsi="Times New Roman" w:cs="Times New Roman"/>
-          <w:color w:val="000000" w:themeColor="text1"/>
-          <w:sz w:val="24"/>
-          <w:szCs w:val="24"/>
-        </w:rPr>
-        <w:t>).</w:t>
-      </w:r>
-    </w:p>
-    <w:p>
-      <w:pPr>
-        <w:rPr>
-          <w:rFonts w:ascii="Times New Roman" w:hAnsi="Times New Roman" w:cs="Times New Roman"/>
-          <w:b/>
-          <w:color w:val="000000" w:themeColor="text1"/>
-          <w:sz w:val="24"/>
-          <w:szCs w:val="24"/>
-        </w:rPr>
-      </w:pPr>
-      <w:r>
-        <w:rPr>
-          <w:rFonts w:ascii="Times New Roman" w:hAnsi="Times New Roman" w:cs="Times New Roman"/>
-          <w:b/>
-          <w:color w:val="000000" w:themeColor="text1"/>
-          <w:sz w:val="24"/>
-          <w:szCs w:val="24"/>
-        </w:rPr>
-        <w:t>Jueves 15</w:t>
-      </w:r>
-      <w:r>
-        <w:rPr>
-          <w:rFonts w:ascii="Times New Roman" w:hAnsi="Times New Roman" w:cs="Times New Roman"/>
-          <w:b/>
-          <w:color w:val="000000" w:themeColor="text1"/>
-          <w:sz w:val="24"/>
-          <w:szCs w:val="24"/>
-        </w:rPr>
-        <w:t xml:space="preserve"> de </w:t>
-      </w:r>
-      <w:r>
-        <w:rPr>
-          <w:rFonts w:ascii="Times New Roman" w:hAnsi="Times New Roman" w:cs="Times New Roman"/>
-          <w:b/>
-          <w:color w:val="000000" w:themeColor="text1"/>
-          <w:sz w:val="24"/>
-          <w:szCs w:val="24"/>
-        </w:rPr>
-        <w:t>Junio</w:t>
-      </w:r>
-      <w:r>
-        <w:rPr>
-          <w:rFonts w:ascii="Times New Roman" w:hAnsi="Times New Roman" w:cs="Times New Roman"/>
-          <w:b/>
-          <w:color w:val="000000" w:themeColor="text1"/>
-          <w:sz w:val="24"/>
-          <w:szCs w:val="24"/>
-        </w:rPr>
-        <w:t>:</w:t>
-      </w:r>
-    </w:p>
-    <w:p>
-      <w:pPr>
-        <w:rPr>
-          <w:rFonts w:ascii="Times New Roman" w:hAnsi="Times New Roman" w:cs="Times New Roman"/>
-          <w:color w:val="000000" w:themeColor="text1"/>
-          <w:sz w:val="24"/>
-          <w:szCs w:val="24"/>
-        </w:rPr>
-      </w:pPr>
-      <w:r>
-        <w:rPr>
-          <w:rFonts w:ascii="Times New Roman" w:hAnsi="Times New Roman" w:cs="Times New Roman"/>
-          <w:color w:val="000000" w:themeColor="text1"/>
-          <w:sz w:val="24"/>
-          <w:szCs w:val="24"/>
-        </w:rPr>
-        <w:t>Se investiga otra forma de manejar archivos “.</w:t>
-      </w:r>
-      <w:proofErr w:type="spellStart"/>
-      <w:r>
-        <w:rPr>
-          <w:rFonts w:ascii="Times New Roman" w:hAnsi="Times New Roman" w:cs="Times New Roman"/>
-          <w:color w:val="000000" w:themeColor="text1"/>
-          <w:sz w:val="24"/>
-          <w:szCs w:val="24"/>
-        </w:rPr>
-        <w:t>csv</w:t>
-      </w:r>
-      <w:proofErr w:type="spellEnd"/>
-      <w:r>
-        <w:rPr>
-          <w:rFonts w:ascii="Times New Roman" w:hAnsi="Times New Roman" w:cs="Times New Roman"/>
-          <w:color w:val="000000" w:themeColor="text1"/>
-          <w:sz w:val="24"/>
-          <w:szCs w:val="24"/>
-        </w:rPr>
-        <w:t>”</w:t>
-      </w:r>
-      <w:r>
-        <w:rPr>
-          <w:rFonts w:ascii="Times New Roman" w:hAnsi="Times New Roman" w:cs="Times New Roman"/>
-          <w:color w:val="000000" w:themeColor="text1"/>
-          <w:sz w:val="24"/>
-          <w:szCs w:val="24"/>
-        </w:rPr>
-        <w:br/>
-        <w:t>Se implementa otra manera de manejar los archivos “.</w:t>
-      </w:r>
-      <w:proofErr w:type="spellStart"/>
-      <w:r>
-        <w:rPr>
-          <w:rFonts w:ascii="Times New Roman" w:hAnsi="Times New Roman" w:cs="Times New Roman"/>
-          <w:color w:val="000000" w:themeColor="text1"/>
-          <w:sz w:val="24"/>
-          <w:szCs w:val="24"/>
-        </w:rPr>
-        <w:t>csv</w:t>
-      </w:r>
-      <w:proofErr w:type="spellEnd"/>
-      <w:r>
-        <w:rPr>
-          <w:rFonts w:ascii="Times New Roman" w:hAnsi="Times New Roman" w:cs="Times New Roman"/>
-          <w:color w:val="000000" w:themeColor="text1"/>
-          <w:sz w:val="24"/>
-          <w:szCs w:val="24"/>
-        </w:rPr>
-        <w:t xml:space="preserve">” de una forma más sencilla la cual es implementando el módulo CSV para el manejo de estos archivos. </w:t>
+        <w:t xml:space="preserve">Se implementa otra manera de manejar los archivos “.csv” de una forma más sencilla la cual es implementando el módulo CSV para el manejo de estos archivos. </w:t>
       </w:r>
       <w:r>
         <w:rPr>
@@ -4721,78 +4180,16 @@
           <w:sz w:val="24"/>
           <w:szCs w:val="24"/>
         </w:rPr>
-        <w:t xml:space="preserve">ador, </w:t>
-      </w:r>
-      <w:proofErr w:type="spellStart"/>
-      <w:r>
-        <w:rPr>
-          <w:rFonts w:ascii="Times New Roman" w:hAnsi="Times New Roman" w:cs="Times New Roman"/>
-          <w:color w:val="000000" w:themeColor="text1"/>
-          <w:sz w:val="24"/>
-          <w:szCs w:val="24"/>
-        </w:rPr>
-        <w:t>ademas</w:t>
-      </w:r>
-      <w:proofErr w:type="spellEnd"/>
-      <w:r>
-        <w:rPr>
-          <w:rFonts w:ascii="Times New Roman" w:hAnsi="Times New Roman" w:cs="Times New Roman"/>
-          <w:color w:val="000000" w:themeColor="text1"/>
-          <w:sz w:val="24"/>
-          <w:szCs w:val="24"/>
-        </w:rPr>
-        <w:t xml:space="preserve"> </w:t>
-      </w:r>
-      <w:proofErr w:type="spellStart"/>
-      <w:proofErr w:type="gramStart"/>
-      <w:r>
-        <w:rPr>
-          <w:rFonts w:ascii="Times New Roman" w:hAnsi="Times New Roman" w:cs="Times New Roman"/>
-          <w:color w:val="000000" w:themeColor="text1"/>
-          <w:sz w:val="24"/>
-          <w:szCs w:val="24"/>
-        </w:rPr>
-        <w:t>de el</w:t>
-      </w:r>
-      <w:proofErr w:type="spellEnd"/>
-      <w:proofErr w:type="gramEnd"/>
-      <w:r>
-        <w:rPr>
-          <w:rFonts w:ascii="Times New Roman" w:hAnsi="Times New Roman" w:cs="Times New Roman"/>
-          <w:color w:val="000000" w:themeColor="text1"/>
-          <w:sz w:val="24"/>
-          <w:szCs w:val="24"/>
-        </w:rPr>
-        <w:t xml:space="preserve"> dibujo de GAM</w:t>
-      </w:r>
-      <w:r>
-        <w:rPr>
-          <w:rFonts w:ascii="Times New Roman" w:hAnsi="Times New Roman" w:cs="Times New Roman"/>
-          <w:color w:val="000000" w:themeColor="text1"/>
-          <w:sz w:val="24"/>
-          <w:szCs w:val="24"/>
-        </w:rPr>
-        <w:t xml:space="preserve"> y las vías del tren. </w:t>
-      </w:r>
-      <w:proofErr w:type="spellStart"/>
-      <w:r>
-        <w:rPr>
-          <w:rFonts w:ascii="Times New Roman" w:hAnsi="Times New Roman" w:cs="Times New Roman"/>
-          <w:color w:val="000000" w:themeColor="text1"/>
-          <w:sz w:val="24"/>
-          <w:szCs w:val="24"/>
-        </w:rPr>
-        <w:t>Ademas</w:t>
-      </w:r>
-      <w:proofErr w:type="spellEnd"/>
-      <w:r>
-        <w:rPr>
-          <w:rFonts w:ascii="Times New Roman" w:hAnsi="Times New Roman" w:cs="Times New Roman"/>
-          <w:color w:val="000000" w:themeColor="text1"/>
-          <w:sz w:val="24"/>
-          <w:szCs w:val="24"/>
-        </w:rPr>
-        <w:t xml:space="preserve"> </w:t>
+        <w:t>ador, ademas de el dibujo de GAM</w:t>
+      </w:r>
+      <w:r>
+        <w:rPr>
+          <w:rFonts w:ascii="Times New Roman" w:hAnsi="Times New Roman" w:cs="Times New Roman"/>
+          <w:color w:val="000000" w:themeColor="text1"/>
+          <w:sz w:val="24"/>
+          <w:szCs w:val="24"/>
+        </w:rPr>
+        <w:t xml:space="preserve"> y las vías del tren. Ademas </w:t>
       </w:r>
       <w:r>
         <w:rPr>
@@ -4810,19 +4207,8 @@
           <w:sz w:val="24"/>
           <w:szCs w:val="24"/>
         </w:rPr>
-        <w:t xml:space="preserve"> sobre como sortear un </w:t>
-      </w:r>
-      <w:proofErr w:type="spellStart"/>
-      <w:r>
-        <w:rPr>
-          <w:rFonts w:ascii="Times New Roman" w:hAnsi="Times New Roman" w:cs="Times New Roman"/>
-          <w:color w:val="000000" w:themeColor="text1"/>
-          <w:sz w:val="24"/>
-          <w:szCs w:val="24"/>
-        </w:rPr>
-        <w:t>csv</w:t>
-      </w:r>
-      <w:proofErr w:type="spellEnd"/>
+        <w:t xml:space="preserve"> sobre como sortear un csv</w:t>
+      </w:r>
       <w:r>
         <w:rPr>
           <w:rFonts w:ascii="Times New Roman" w:hAnsi="Times New Roman" w:cs="Times New Roman"/>
@@ -4851,7 +4237,6 @@
           <w:sz w:val="24"/>
           <w:szCs w:val="24"/>
         </w:rPr>
-        <w:lastRenderedPageBreak/>
         <w:t>Viernes 16 de Junio</w:t>
       </w:r>
       <w:r>
@@ -4928,27 +4313,7 @@
           <w:sz w:val="24"/>
           <w:szCs w:val="24"/>
         </w:rPr>
-        <w:t>Función “</w:t>
-      </w:r>
-      <w:proofErr w:type="spellStart"/>
-      <w:r>
-        <w:rPr>
-          <w:rFonts w:ascii="Times New Roman" w:hAnsi="Times New Roman" w:cs="Times New Roman"/>
-          <w:color w:val="000000" w:themeColor="text1"/>
-          <w:sz w:val="24"/>
-          <w:szCs w:val="24"/>
-        </w:rPr>
-        <w:t>vagon_libre</w:t>
-      </w:r>
-      <w:proofErr w:type="spellEnd"/>
-      <w:r>
-        <w:rPr>
-          <w:rFonts w:ascii="Times New Roman" w:hAnsi="Times New Roman" w:cs="Times New Roman"/>
-          <w:color w:val="000000" w:themeColor="text1"/>
-          <w:sz w:val="24"/>
-          <w:szCs w:val="24"/>
-        </w:rPr>
-        <w:t>”.</w:t>
+        <w:t>Función “vagon_libre”.</w:t>
       </w:r>
       <w:r>
         <w:rPr>
@@ -4958,27 +4323,7 @@
           <w:szCs w:val="24"/>
         </w:rPr>
         <w:br/>
-        <w:t>Se mejora la función vagón libre para que esta trabaje con las instancias que ya se crean desde el archivo “.</w:t>
-      </w:r>
-      <w:proofErr w:type="spellStart"/>
-      <w:r>
-        <w:rPr>
-          <w:rFonts w:ascii="Times New Roman" w:hAnsi="Times New Roman" w:cs="Times New Roman"/>
-          <w:color w:val="000000" w:themeColor="text1"/>
-          <w:sz w:val="24"/>
-          <w:szCs w:val="24"/>
-        </w:rPr>
-        <w:t>csv</w:t>
-      </w:r>
-      <w:proofErr w:type="spellEnd"/>
-      <w:r>
-        <w:rPr>
-          <w:rFonts w:ascii="Times New Roman" w:hAnsi="Times New Roman" w:cs="Times New Roman"/>
-          <w:color w:val="000000" w:themeColor="text1"/>
-          <w:sz w:val="24"/>
-          <w:szCs w:val="24"/>
-        </w:rPr>
-        <w:t>”</w:t>
+        <w:t>Se mejora la función vagón libre para que esta trabaje con las instancias que ya se crean desde el archivo “.csv”</w:t>
       </w:r>
       <w:r>
         <w:rPr>
@@ -5044,27 +4389,7 @@
           <w:sz w:val="24"/>
           <w:szCs w:val="24"/>
         </w:rPr>
-        <w:t>con el estado libre provenientes de la función “</w:t>
-      </w:r>
-      <w:proofErr w:type="spellStart"/>
-      <w:r>
-        <w:rPr>
-          <w:rFonts w:ascii="Times New Roman" w:hAnsi="Times New Roman" w:cs="Times New Roman"/>
-          <w:color w:val="000000" w:themeColor="text1"/>
-          <w:sz w:val="24"/>
-          <w:szCs w:val="24"/>
-        </w:rPr>
-        <w:t>vagon_libre</w:t>
-      </w:r>
-      <w:proofErr w:type="spellEnd"/>
-      <w:r>
-        <w:rPr>
-          <w:rFonts w:ascii="Times New Roman" w:hAnsi="Times New Roman" w:cs="Times New Roman"/>
-          <w:color w:val="000000" w:themeColor="text1"/>
-          <w:sz w:val="24"/>
-          <w:szCs w:val="24"/>
-        </w:rPr>
-        <w:t>” y que este enganche de manera correcta y cambie el estado del vagón a “Ocupado”.</w:t>
+        <w:t>con el estado libre provenientes de la función “vagon_libre” y que este enganche de manera correcta y cambie el estado del vagón a “Ocupado”.</w:t>
       </w:r>
       <w:r>
         <w:rPr>
@@ -5103,27 +4428,7 @@
           <w:szCs w:val="24"/>
         </w:rPr>
         <w:br/>
-        <w:t>Se implementa la manera de que la ruta sea leída desde el “.</w:t>
-      </w:r>
-      <w:proofErr w:type="spellStart"/>
-      <w:r>
-        <w:rPr>
-          <w:rFonts w:ascii="Times New Roman" w:hAnsi="Times New Roman" w:cs="Times New Roman"/>
-          <w:color w:val="000000" w:themeColor="text1"/>
-          <w:sz w:val="24"/>
-          <w:szCs w:val="24"/>
-        </w:rPr>
-        <w:t>csv</w:t>
-      </w:r>
-      <w:proofErr w:type="spellEnd"/>
-      <w:r>
-        <w:rPr>
-          <w:rFonts w:ascii="Times New Roman" w:hAnsi="Times New Roman" w:cs="Times New Roman"/>
-          <w:color w:val="000000" w:themeColor="text1"/>
-          <w:sz w:val="24"/>
-          <w:szCs w:val="24"/>
-        </w:rPr>
-        <w:t>” para que pueda ser mostrada en la interfaz</w:t>
+        <w:t>Se implementa la manera de que la ruta sea leída desde el “.csv” para que pueda ser mostrada en la interfaz</w:t>
       </w:r>
       <w:r>
         <w:rPr>
@@ -5188,27 +4493,7 @@
           <w:sz w:val="24"/>
           <w:szCs w:val="24"/>
         </w:rPr>
-        <w:t xml:space="preserve">(Manual e </w:t>
-      </w:r>
-      <w:proofErr w:type="spellStart"/>
-      <w:r>
-        <w:rPr>
-          <w:rFonts w:ascii="Times New Roman" w:hAnsi="Times New Roman" w:cs="Times New Roman"/>
-          <w:color w:val="000000" w:themeColor="text1"/>
-          <w:sz w:val="24"/>
-          <w:szCs w:val="24"/>
-        </w:rPr>
-        <w:t>Automatico</w:t>
-      </w:r>
-      <w:proofErr w:type="spellEnd"/>
-      <w:r>
-        <w:rPr>
-          <w:rFonts w:ascii="Times New Roman" w:hAnsi="Times New Roman" w:cs="Times New Roman"/>
-          <w:color w:val="000000" w:themeColor="text1"/>
-          <w:sz w:val="24"/>
-          <w:szCs w:val="24"/>
-        </w:rPr>
-        <w:t xml:space="preserve">) </w:t>
+        <w:t xml:space="preserve">(Manual e Automatico) </w:t>
       </w:r>
       <w:r>
         <w:rPr>
@@ -5226,19 +4511,8 @@
           <w:sz w:val="24"/>
           <w:szCs w:val="24"/>
         </w:rPr>
-        <w:t xml:space="preserve">se </w:t>
-      </w:r>
-      <w:proofErr w:type="spellStart"/>
-      <w:r>
-        <w:rPr>
-          <w:rFonts w:ascii="Times New Roman" w:hAnsi="Times New Roman" w:cs="Times New Roman"/>
-          <w:color w:val="000000" w:themeColor="text1"/>
-          <w:sz w:val="24"/>
-          <w:szCs w:val="24"/>
-        </w:rPr>
-        <w:t>conseguen</w:t>
-      </w:r>
-      <w:proofErr w:type="spellEnd"/>
+        <w:t>se conseguen</w:t>
+      </w:r>
       <w:r>
         <w:rPr>
           <w:rFonts w:ascii="Times New Roman" w:hAnsi="Times New Roman" w:cs="Times New Roman"/>
@@ -5465,27 +4739,7 @@
           <w:szCs w:val="24"/>
         </w:rPr>
         <w:br/>
-        <w:t>Se tenía la interfaz gráfica y la parte lógica en dos archivos .</w:t>
-      </w:r>
-      <w:proofErr w:type="spellStart"/>
-      <w:r>
-        <w:rPr>
-          <w:rFonts w:ascii="Times New Roman" w:hAnsi="Times New Roman" w:cs="Times New Roman"/>
-          <w:color w:val="000000" w:themeColor="text1"/>
-          <w:sz w:val="24"/>
-          <w:szCs w:val="24"/>
-        </w:rPr>
-        <w:t>py</w:t>
-      </w:r>
-      <w:proofErr w:type="spellEnd"/>
-      <w:r>
-        <w:rPr>
-          <w:rFonts w:ascii="Times New Roman" w:hAnsi="Times New Roman" w:cs="Times New Roman"/>
-          <w:color w:val="000000" w:themeColor="text1"/>
-          <w:sz w:val="24"/>
-          <w:szCs w:val="24"/>
-        </w:rPr>
-        <w:t xml:space="preserve"> distintos se empieza a juntar y asignar las funciones correspondientes a los botones. Kevyn Guadamuz Rojas </w:t>
+        <w:t xml:space="preserve">Se tenía la interfaz gráfica y la parte lógica en dos archivos .py distintos se empieza a juntar y asignar las funciones correspondientes a los botones. Kevyn Guadamuz Rojas </w:t>
       </w:r>
       <w:r>
         <w:rPr>
@@ -5514,6 +4768,7 @@
           <w:sz w:val="24"/>
           <w:szCs w:val="24"/>
         </w:rPr>
+        <w:lastRenderedPageBreak/>
         <w:t>Actualización</w:t>
       </w:r>
       <w:r>
@@ -5661,9 +4916,7 @@
           <w:szCs w:val="24"/>
         </w:rPr>
       </w:pPr>
-    </w:p>
-    <w:p>
-      <w:pPr>
+      <w:r>
         <w:rPr>
           <w:rFonts w:ascii="Times New Roman" w:hAnsi="Times New Roman" w:cs="Times New Roman"/>
           <w:b/>
@@ -5671,27 +4924,6 @@
           <w:sz w:val="24"/>
           <w:szCs w:val="24"/>
         </w:rPr>
-      </w:pPr>
-    </w:p>
-    <w:p>
-      <w:pPr>
-        <w:rPr>
-          <w:rFonts w:ascii="Times New Roman" w:hAnsi="Times New Roman" w:cs="Times New Roman"/>
-          <w:b/>
-          <w:color w:val="000000" w:themeColor="text1"/>
-          <w:sz w:val="24"/>
-          <w:szCs w:val="24"/>
-        </w:rPr>
-      </w:pPr>
-      <w:r>
-        <w:rPr>
-          <w:rFonts w:ascii="Times New Roman" w:hAnsi="Times New Roman" w:cs="Times New Roman"/>
-          <w:b/>
-          <w:color w:val="000000" w:themeColor="text1"/>
-          <w:sz w:val="24"/>
-          <w:szCs w:val="24"/>
-        </w:rPr>
-        <w:lastRenderedPageBreak/>
         <w:t>Domingo 18 de Junio:</w:t>
       </w:r>
     </w:p>
@@ -5766,27 +4998,7 @@
           <w:sz w:val="24"/>
           <w:szCs w:val="24"/>
         </w:rPr>
-        <w:t xml:space="preserve">Se termina la </w:t>
-      </w:r>
-      <w:proofErr w:type="spellStart"/>
-      <w:r>
-        <w:rPr>
-          <w:rFonts w:ascii="Times New Roman" w:hAnsi="Times New Roman" w:cs="Times New Roman"/>
-          <w:color w:val="000000" w:themeColor="text1"/>
-          <w:sz w:val="24"/>
-          <w:szCs w:val="24"/>
-        </w:rPr>
-        <w:t>Documentacion</w:t>
-      </w:r>
-      <w:proofErr w:type="spellEnd"/>
-      <w:r>
-        <w:rPr>
-          <w:rFonts w:ascii="Times New Roman" w:hAnsi="Times New Roman" w:cs="Times New Roman"/>
-          <w:color w:val="000000" w:themeColor="text1"/>
-          <w:sz w:val="24"/>
-          <w:szCs w:val="24"/>
-        </w:rPr>
-        <w:t xml:space="preserve"> externa. Ambos (2 horas)</w:t>
+        <w:t>Se termina la Documentacion externa. Ambos (2 horas)</w:t>
       </w:r>
     </w:p>
     <w:p>
@@ -7450,46 +6662,6 @@
     </w:p>
     <w:p>
       <w:pPr>
-        <w:rPr>
-          <w:rFonts w:ascii="Times New Roman" w:hAnsi="Times New Roman" w:cs="Times New Roman"/>
-          <w:color w:val="000000" w:themeColor="text1"/>
-          <w:sz w:val="24"/>
-          <w:szCs w:val="24"/>
-        </w:rPr>
-      </w:pPr>
-    </w:p>
-    <w:p>
-      <w:pPr>
-        <w:rPr>
-          <w:rFonts w:ascii="Times New Roman" w:hAnsi="Times New Roman" w:cs="Times New Roman"/>
-          <w:color w:val="000000" w:themeColor="text1"/>
-          <w:sz w:val="24"/>
-          <w:szCs w:val="24"/>
-        </w:rPr>
-      </w:pPr>
-    </w:p>
-    <w:p>
-      <w:pPr>
-        <w:rPr>
-          <w:rFonts w:ascii="Times New Roman" w:hAnsi="Times New Roman" w:cs="Times New Roman"/>
-          <w:color w:val="000000" w:themeColor="text1"/>
-          <w:sz w:val="24"/>
-          <w:szCs w:val="24"/>
-        </w:rPr>
-      </w:pPr>
-    </w:p>
-    <w:p>
-      <w:pPr>
-        <w:rPr>
-          <w:rFonts w:ascii="Times New Roman" w:hAnsi="Times New Roman" w:cs="Times New Roman"/>
-          <w:color w:val="000000" w:themeColor="text1"/>
-          <w:sz w:val="24"/>
-          <w:szCs w:val="24"/>
-        </w:rPr>
-      </w:pPr>
-    </w:p>
-    <w:p>
-      <w:pPr>
         <w:jc w:val="both"/>
         <w:rPr>
           <w:rFonts w:ascii="Times New Roman" w:hAnsi="Times New Roman" w:cs="Times New Roman"/>
@@ -7498,6 +6670,8 @@
           <w:u w:val="single"/>
         </w:rPr>
       </w:pPr>
+      <w:bookmarkStart w:id="0" w:name="_GoBack"/>
+      <w:bookmarkEnd w:id="0"/>
     </w:p>
     <w:p>
       <w:pPr>
@@ -7512,7 +6686,7 @@
     </w:p>
     <w:p>
       <w:pPr>
-        <w:jc w:val="both"/>
+        <w:jc w:val="center"/>
         <w:rPr>
           <w:rFonts w:ascii="Times New Roman" w:hAnsi="Times New Roman" w:cs="Times New Roman"/>
           <w:color w:val="000000" w:themeColor="text1"/>
@@ -7520,24 +6694,13 @@
           <w:u w:val="single"/>
         </w:rPr>
       </w:pPr>
-    </w:p>
-    <w:p>
-      <w:pPr>
-        <w:jc w:val="center"/>
+      <w:r>
         <w:rPr>
           <w:rFonts w:ascii="Times New Roman" w:hAnsi="Times New Roman" w:cs="Times New Roman"/>
           <w:color w:val="000000" w:themeColor="text1"/>
           <w:sz w:val="40"/>
           <w:u w:val="single"/>
         </w:rPr>
-      </w:pPr>
-      <w:r>
-        <w:rPr>
-          <w:rFonts w:ascii="Times New Roman" w:hAnsi="Times New Roman" w:cs="Times New Roman"/>
-          <w:color w:val="000000" w:themeColor="text1"/>
-          <w:sz w:val="40"/>
-          <w:u w:val="single"/>
-        </w:rPr>
         <w:t>Conclusión</w:t>
       </w:r>
     </w:p>
@@ -7602,67 +6765,7 @@
           <w:szCs w:val="24"/>
         </w:rPr>
         <w:br/>
-        <w:t xml:space="preserve">Se amplía el conocimiento en el manejo de la librería grafica </w:t>
-      </w:r>
-      <w:proofErr w:type="spellStart"/>
-      <w:r>
-        <w:rPr>
-          <w:rFonts w:ascii="Times New Roman" w:hAnsi="Times New Roman" w:cs="Times New Roman"/>
-          <w:color w:val="000000" w:themeColor="text1"/>
-          <w:sz w:val="24"/>
-          <w:szCs w:val="24"/>
-        </w:rPr>
-        <w:t>Tkinter</w:t>
-      </w:r>
-      <w:proofErr w:type="spellEnd"/>
-      <w:r>
-        <w:rPr>
-          <w:rFonts w:ascii="Times New Roman" w:hAnsi="Times New Roman" w:cs="Times New Roman"/>
-          <w:color w:val="000000" w:themeColor="text1"/>
-          <w:sz w:val="24"/>
-          <w:szCs w:val="24"/>
-        </w:rPr>
-        <w:t xml:space="preserve"> como lo son los “</w:t>
-      </w:r>
-      <w:proofErr w:type="spellStart"/>
-      <w:r>
-        <w:rPr>
-          <w:rFonts w:ascii="Times New Roman" w:hAnsi="Times New Roman" w:cs="Times New Roman"/>
-          <w:color w:val="000000" w:themeColor="text1"/>
-          <w:sz w:val="24"/>
-          <w:szCs w:val="24"/>
-        </w:rPr>
-        <w:t>RadioButtons</w:t>
-      </w:r>
-      <w:proofErr w:type="spellEnd"/>
-      <w:r>
-        <w:rPr>
-          <w:rFonts w:ascii="Times New Roman" w:hAnsi="Times New Roman" w:cs="Times New Roman"/>
-          <w:color w:val="000000" w:themeColor="text1"/>
-          <w:sz w:val="24"/>
-          <w:szCs w:val="24"/>
-        </w:rPr>
-        <w:t xml:space="preserve">” que son </w:t>
-      </w:r>
-      <w:proofErr w:type="spellStart"/>
-      <w:r>
-        <w:rPr>
-          <w:rFonts w:ascii="Times New Roman" w:hAnsi="Times New Roman" w:cs="Times New Roman"/>
-          <w:color w:val="000000" w:themeColor="text1"/>
-          <w:sz w:val="24"/>
-          <w:szCs w:val="24"/>
-        </w:rPr>
-        <w:t>widgets</w:t>
-      </w:r>
-      <w:proofErr w:type="spellEnd"/>
-      <w:r>
-        <w:rPr>
-          <w:rFonts w:ascii="Times New Roman" w:hAnsi="Times New Roman" w:cs="Times New Roman"/>
-          <w:color w:val="000000" w:themeColor="text1"/>
-          <w:sz w:val="24"/>
-          <w:szCs w:val="24"/>
-        </w:rPr>
-        <w:t xml:space="preserve"> que no había utilizado.</w:t>
+        <w:t>Se amplía el conocimiento en el manejo de la librería grafica Tkinter como lo son los “RadioButtons” que son widgets que no había utilizado.</w:t>
       </w:r>
     </w:p>
     <w:p>
@@ -7764,7 +6867,6 @@
           <w:u w:val="single"/>
         </w:rPr>
       </w:pPr>
-      <w:proofErr w:type="spellStart"/>
       <w:r>
         <w:rPr>
           <w:rFonts w:ascii="Times New Roman" w:hAnsi="Times New Roman" w:cs="Times New Roman"/>
@@ -7773,18 +6875,7 @@
           <w:szCs w:val="24"/>
           <w:u w:val="single"/>
         </w:rPr>
-        <w:t>Róger</w:t>
-      </w:r>
-      <w:proofErr w:type="spellEnd"/>
-      <w:r>
-        <w:rPr>
-          <w:rFonts w:ascii="Times New Roman" w:hAnsi="Times New Roman" w:cs="Times New Roman"/>
-          <w:color w:val="000000" w:themeColor="text1"/>
-          <w:sz w:val="24"/>
-          <w:szCs w:val="24"/>
-          <w:u w:val="single"/>
-        </w:rPr>
-        <w:t xml:space="preserve"> Valderrama:</w:t>
+        <w:t>Róger Valderrama:</w:t>
       </w:r>
     </w:p>
     <w:p>
@@ -7805,176 +6896,16 @@
           <w:szCs w:val="24"/>
         </w:rPr>
         <w:tab/>
-        <w:t xml:space="preserve">Gracias a este proyecto practique y mejore mi </w:t>
-      </w:r>
-      <w:proofErr w:type="spellStart"/>
-      <w:r>
-        <w:rPr>
-          <w:rFonts w:ascii="Times New Roman" w:hAnsi="Times New Roman" w:cs="Times New Roman"/>
-          <w:color w:val="000000" w:themeColor="text1"/>
-          <w:sz w:val="24"/>
-          <w:szCs w:val="24"/>
-        </w:rPr>
-        <w:t>comprension</w:t>
-      </w:r>
-      <w:proofErr w:type="spellEnd"/>
-      <w:r>
-        <w:rPr>
-          <w:rFonts w:ascii="Times New Roman" w:hAnsi="Times New Roman" w:cs="Times New Roman"/>
-          <w:color w:val="000000" w:themeColor="text1"/>
-          <w:sz w:val="24"/>
-          <w:szCs w:val="24"/>
-        </w:rPr>
-        <w:t xml:space="preserve"> en los temas de memoria </w:t>
-      </w:r>
-      <w:proofErr w:type="spellStart"/>
-      <w:r>
-        <w:rPr>
-          <w:rFonts w:ascii="Times New Roman" w:hAnsi="Times New Roman" w:cs="Times New Roman"/>
-          <w:color w:val="000000" w:themeColor="text1"/>
-          <w:sz w:val="24"/>
-          <w:szCs w:val="24"/>
-        </w:rPr>
-        <w:t>dinamica</w:t>
-      </w:r>
-      <w:proofErr w:type="spellEnd"/>
-      <w:r>
-        <w:rPr>
-          <w:rFonts w:ascii="Times New Roman" w:hAnsi="Times New Roman" w:cs="Times New Roman"/>
-          <w:color w:val="000000" w:themeColor="text1"/>
-          <w:sz w:val="24"/>
-          <w:szCs w:val="24"/>
-        </w:rPr>
-        <w:t xml:space="preserve"> y </w:t>
-      </w:r>
-      <w:proofErr w:type="spellStart"/>
-      <w:r>
-        <w:rPr>
-          <w:rFonts w:ascii="Times New Roman" w:hAnsi="Times New Roman" w:cs="Times New Roman"/>
-          <w:color w:val="000000" w:themeColor="text1"/>
-          <w:sz w:val="24"/>
-          <w:szCs w:val="24"/>
-        </w:rPr>
-        <w:t>Programacion</w:t>
-      </w:r>
-      <w:proofErr w:type="spellEnd"/>
-      <w:r>
-        <w:rPr>
-          <w:rFonts w:ascii="Times New Roman" w:hAnsi="Times New Roman" w:cs="Times New Roman"/>
-          <w:color w:val="000000" w:themeColor="text1"/>
-          <w:sz w:val="24"/>
-          <w:szCs w:val="24"/>
-        </w:rPr>
-        <w:t xml:space="preserve"> Orientada a Objetos. </w:t>
-      </w:r>
-      <w:proofErr w:type="spellStart"/>
-      <w:r>
-        <w:rPr>
-          <w:rFonts w:ascii="Times New Roman" w:hAnsi="Times New Roman" w:cs="Times New Roman"/>
-          <w:color w:val="000000" w:themeColor="text1"/>
-          <w:sz w:val="24"/>
-          <w:szCs w:val="24"/>
-        </w:rPr>
-        <w:t>Ademas</w:t>
-      </w:r>
-      <w:proofErr w:type="spellEnd"/>
-      <w:r>
-        <w:rPr>
-          <w:rFonts w:ascii="Times New Roman" w:hAnsi="Times New Roman" w:cs="Times New Roman"/>
-          <w:color w:val="000000" w:themeColor="text1"/>
-          <w:sz w:val="24"/>
-          <w:szCs w:val="24"/>
-        </w:rPr>
-        <w:t xml:space="preserve">, </w:t>
-      </w:r>
-      <w:r>
-        <w:rPr>
-          <w:rFonts w:ascii="Times New Roman" w:hAnsi="Times New Roman" w:cs="Times New Roman"/>
-          <w:color w:val="000000" w:themeColor="text1"/>
-          <w:sz w:val="24"/>
-          <w:szCs w:val="24"/>
-        </w:rPr>
-        <w:t xml:space="preserve">obtuve una mejor idea de cómo funciona una </w:t>
-      </w:r>
-      <w:proofErr w:type="spellStart"/>
-      <w:r>
-        <w:rPr>
-          <w:rFonts w:ascii="Times New Roman" w:hAnsi="Times New Roman" w:cs="Times New Roman"/>
-          <w:color w:val="000000" w:themeColor="text1"/>
-          <w:sz w:val="24"/>
-          <w:szCs w:val="24"/>
-        </w:rPr>
-        <w:t>estacion</w:t>
-      </w:r>
-      <w:proofErr w:type="spellEnd"/>
-      <w:r>
-        <w:rPr>
-          <w:rFonts w:ascii="Times New Roman" w:hAnsi="Times New Roman" w:cs="Times New Roman"/>
-          <w:color w:val="000000" w:themeColor="text1"/>
-          <w:sz w:val="24"/>
-          <w:szCs w:val="24"/>
-        </w:rPr>
-        <w:t xml:space="preserve"> de trenes y como se administra. </w:t>
-      </w:r>
-      <w:proofErr w:type="spellStart"/>
-      <w:r>
-        <w:rPr>
-          <w:rFonts w:ascii="Times New Roman" w:hAnsi="Times New Roman" w:cs="Times New Roman"/>
-          <w:color w:val="000000" w:themeColor="text1"/>
-          <w:sz w:val="24"/>
-          <w:szCs w:val="24"/>
-        </w:rPr>
-        <w:t>Tambien</w:t>
-      </w:r>
-      <w:proofErr w:type="spellEnd"/>
-      <w:r>
-        <w:rPr>
-          <w:rFonts w:ascii="Times New Roman" w:hAnsi="Times New Roman" w:cs="Times New Roman"/>
-          <w:color w:val="000000" w:themeColor="text1"/>
-          <w:sz w:val="24"/>
-          <w:szCs w:val="24"/>
-        </w:rPr>
-        <w:t xml:space="preserve"> se fortalecieron mucho mis habilidades en </w:t>
-      </w:r>
-      <w:proofErr w:type="spellStart"/>
-      <w:r>
-        <w:rPr>
-          <w:rFonts w:ascii="Times New Roman" w:hAnsi="Times New Roman" w:cs="Times New Roman"/>
-          <w:color w:val="000000" w:themeColor="text1"/>
-          <w:sz w:val="24"/>
-          <w:szCs w:val="24"/>
-        </w:rPr>
-        <w:t>Diseno</w:t>
-      </w:r>
-      <w:proofErr w:type="spellEnd"/>
-      <w:r>
-        <w:rPr>
-          <w:rFonts w:ascii="Times New Roman" w:hAnsi="Times New Roman" w:cs="Times New Roman"/>
-          <w:color w:val="000000" w:themeColor="text1"/>
-          <w:sz w:val="24"/>
-          <w:szCs w:val="24"/>
-        </w:rPr>
-        <w:t xml:space="preserve"> Grafico con la interfaz y la habilidad de trabajar en equipo, la cual </w:t>
-      </w:r>
-      <w:proofErr w:type="spellStart"/>
-      <w:r>
-        <w:rPr>
-          <w:rFonts w:ascii="Times New Roman" w:hAnsi="Times New Roman" w:cs="Times New Roman"/>
-          <w:color w:val="000000" w:themeColor="text1"/>
-          <w:sz w:val="24"/>
-          <w:szCs w:val="24"/>
-        </w:rPr>
-        <w:t>sera</w:t>
-      </w:r>
-      <w:proofErr w:type="spellEnd"/>
-      <w:r>
-        <w:rPr>
-          <w:rFonts w:ascii="Times New Roman" w:hAnsi="Times New Roman" w:cs="Times New Roman"/>
-          <w:color w:val="000000" w:themeColor="text1"/>
-          <w:sz w:val="24"/>
-          <w:szCs w:val="24"/>
-        </w:rPr>
-        <w:t xml:space="preserve"> determinante en un futuro.</w:t>
+        <w:t xml:space="preserve">Gracias a este proyecto practique y mejore mi comprension en los temas de memoria dinamica y Programacion Orientada a Objetos. Ademas, </w:t>
+      </w:r>
+      <w:r>
+        <w:rPr>
+          <w:rFonts w:ascii="Times New Roman" w:hAnsi="Times New Roman" w:cs="Times New Roman"/>
+          <w:color w:val="000000" w:themeColor="text1"/>
+          <w:sz w:val="24"/>
+          <w:szCs w:val="24"/>
+        </w:rPr>
+        <w:t>obtuve una mejor idea de cómo funciona una estacion de trenes y como se administra. Tambien se fortalecieron mucho mis habilidades en Diseno Grafico con la interfaz y la habilidad de trabajar en equipo, la cual sera determinante en un futuro.</w:t>
       </w:r>
     </w:p>
     <w:p>
@@ -8042,7 +6973,7 @@
 </file>
 
 <file path=word/endnotes.xml><?xml version="1.0" encoding="utf-8"?>
-<w:endnotes xmlns:wpc="http://schemas.microsoft.com/office/word/2010/wordprocessingCanvas" xmlns:mc="http://schemas.openxmlformats.org/markup-compatibility/2006" xmlns:o="urn:schemas-microsoft-com:office:office" xmlns:r="http://schemas.openxmlformats.org/officeDocument/2006/relationships" xmlns:m="http://schemas.openxmlformats.org/officeDocument/2006/math" xmlns:v="urn:schemas-microsoft-com:vml" xmlns:wp14="http://schemas.microsoft.com/office/word/2010/wordprocessingDrawing" xmlns:wp="http://schemas.openxmlformats.org/drawingml/2006/wordprocessingDrawing" xmlns:w10="urn:schemas-microsoft-com:office:word" xmlns:w="http://schemas.openxmlformats.org/wordprocessingml/2006/main" xmlns:w14="http://schemas.microsoft.com/office/word/2010/wordml" xmlns:w15="http://schemas.microsoft.com/office/word/2012/wordml" xmlns:wpg="http://schemas.microsoft.com/office/word/2010/wordprocessingGroup" xmlns:wpi="http://schemas.microsoft.com/office/word/2010/wordprocessingInk" xmlns:wne="http://schemas.microsoft.com/office/word/2006/wordml" xmlns:wps="http://schemas.microsoft.com/office/word/2010/wordprocessingShape" mc:Ignorable="w14 w15 wp14">
+<w:endnotes xmlns:wpc="http://schemas.microsoft.com/office/word/2010/wordprocessingCanvas" xmlns:mo="http://schemas.microsoft.com/office/mac/office/2008/main" xmlns:mc="http://schemas.openxmlformats.org/markup-compatibility/2006" xmlns:mv="urn:schemas-microsoft-com:mac:vml" xmlns:o="urn:schemas-microsoft-com:office:office" xmlns:r="http://schemas.openxmlformats.org/officeDocument/2006/relationships" xmlns:m="http://schemas.openxmlformats.org/officeDocument/2006/math" xmlns:v="urn:schemas-microsoft-com:vml" xmlns:wp14="http://schemas.microsoft.com/office/word/2010/wordprocessingDrawing" xmlns:wp="http://schemas.openxmlformats.org/drawingml/2006/wordprocessingDrawing" xmlns:w10="urn:schemas-microsoft-com:office:word" xmlns:w="http://schemas.openxmlformats.org/wordprocessingml/2006/main" xmlns:w14="http://schemas.microsoft.com/office/word/2010/wordml" xmlns:w15="http://schemas.microsoft.com/office/word/2012/wordml" xmlns:wpg="http://schemas.microsoft.com/office/word/2010/wordprocessingGroup" xmlns:wpi="http://schemas.microsoft.com/office/word/2010/wordprocessingInk" xmlns:wne="http://schemas.microsoft.com/office/word/2006/wordml" xmlns:wps="http://schemas.microsoft.com/office/word/2010/wordprocessingShape" mc:Ignorable="w14 w15 wp14">
   <w:endnote w:type="separator" w:id="-1">
     <w:p>
       <w:pPr>
@@ -8067,7 +6998,7 @@
 </file>
 
 <file path=word/footer1.xml><?xml version="1.0" encoding="utf-8"?>
-<w:ftr xmlns:wpc="http://schemas.microsoft.com/office/word/2010/wordprocessingCanvas" xmlns:mc="http://schemas.openxmlformats.org/markup-compatibility/2006" xmlns:o="urn:schemas-microsoft-com:office:office" xmlns:r="http://schemas.openxmlformats.org/officeDocument/2006/relationships" xmlns:m="http://schemas.openxmlformats.org/officeDocument/2006/math" xmlns:v="urn:schemas-microsoft-com:vml" xmlns:wp14="http://schemas.microsoft.com/office/word/2010/wordprocessingDrawing" xmlns:wp="http://schemas.openxmlformats.org/drawingml/2006/wordprocessingDrawing" xmlns:w10="urn:schemas-microsoft-com:office:word" xmlns:w="http://schemas.openxmlformats.org/wordprocessingml/2006/main" xmlns:w14="http://schemas.microsoft.com/office/word/2010/wordml" xmlns:w15="http://schemas.microsoft.com/office/word/2012/wordml" xmlns:wpg="http://schemas.microsoft.com/office/word/2010/wordprocessingGroup" xmlns:wpi="http://schemas.microsoft.com/office/word/2010/wordprocessingInk" xmlns:wne="http://schemas.microsoft.com/office/word/2006/wordml" xmlns:wps="http://schemas.microsoft.com/office/word/2010/wordprocessingShape" mc:Ignorable="w14 w15 wp14">
+<w:ftr xmlns:wpc="http://schemas.microsoft.com/office/word/2010/wordprocessingCanvas" xmlns:mo="http://schemas.microsoft.com/office/mac/office/2008/main" xmlns:mc="http://schemas.openxmlformats.org/markup-compatibility/2006" xmlns:mv="urn:schemas-microsoft-com:mac:vml" xmlns:o="urn:schemas-microsoft-com:office:office" xmlns:r="http://schemas.openxmlformats.org/officeDocument/2006/relationships" xmlns:m="http://schemas.openxmlformats.org/officeDocument/2006/math" xmlns:v="urn:schemas-microsoft-com:vml" xmlns:wp14="http://schemas.microsoft.com/office/word/2010/wordprocessingDrawing" xmlns:wp="http://schemas.openxmlformats.org/drawingml/2006/wordprocessingDrawing" xmlns:w10="urn:schemas-microsoft-com:office:word" xmlns:w="http://schemas.openxmlformats.org/wordprocessingml/2006/main" xmlns:w14="http://schemas.microsoft.com/office/word/2010/wordml" xmlns:w15="http://schemas.microsoft.com/office/word/2012/wordml" xmlns:wpg="http://schemas.microsoft.com/office/word/2010/wordprocessingGroup" xmlns:wpi="http://schemas.microsoft.com/office/word/2010/wordprocessingInk" xmlns:wne="http://schemas.microsoft.com/office/word/2006/wordml" xmlns:wps="http://schemas.microsoft.com/office/word/2010/wordprocessingShape" mc:Ignorable="w14 w15 wp14">
   <w:sdt>
     <w:sdtPr>
       <w:id w:val="1067156246"/>
@@ -8080,12 +7011,12 @@
     <w:sdtContent>
       <w:p>
         <w:pPr>
-          <w:pStyle w:val="Piedepgina"/>
+          <w:pStyle w:val="Footer"/>
         </w:pPr>
         <w:r>
           <w:rPr>
             <w:noProof/>
-            <w:lang w:eastAsia="es-CR"/>
+            <w:lang w:val="en-US"/>
           </w:rPr>
           <mc:AlternateContent>
             <mc:Choice Requires="wpg">
@@ -8187,7 +7118,7 @@
                             <w:txbxContent>
                               <w:p>
                                 <w:pPr>
-                                  <w:pStyle w:val="Piedepgina"/>
+                                  <w:pStyle w:val="Footer"/>
                                   <w:jc w:val="center"/>
                                   <w:rPr>
                                     <w:sz w:val="16"/>
@@ -8210,7 +7141,7 @@
                                     <w:szCs w:val="16"/>
                                     <w:lang w:val="es-ES"/>
                                   </w:rPr>
-                                  <w:t>13</w:t>
+                                  <w:t>12</w:t>
                                 </w:r>
                                 <w:r>
                                   <w:rPr>
@@ -8300,7 +7231,7 @@
 </file>
 
 <file path=word/footnotes.xml><?xml version="1.0" encoding="utf-8"?>
-<w:footnotes xmlns:wpc="http://schemas.microsoft.com/office/word/2010/wordprocessingCanvas" xmlns:mc="http://schemas.openxmlformats.org/markup-compatibility/2006" xmlns:o="urn:schemas-microsoft-com:office:office" xmlns:r="http://schemas.openxmlformats.org/officeDocument/2006/relationships" xmlns:m="http://schemas.openxmlformats.org/officeDocument/2006/math" xmlns:v="urn:schemas-microsoft-com:vml" xmlns:wp14="http://schemas.microsoft.com/office/word/2010/wordprocessingDrawing" xmlns:wp="http://schemas.openxmlformats.org/drawingml/2006/wordprocessingDrawing" xmlns:w10="urn:schemas-microsoft-com:office:word" xmlns:w="http://schemas.openxmlformats.org/wordprocessingml/2006/main" xmlns:w14="http://schemas.microsoft.com/office/word/2010/wordml" xmlns:w15="http://schemas.microsoft.com/office/word/2012/wordml" xmlns:wpg="http://schemas.microsoft.com/office/word/2010/wordprocessingGroup" xmlns:wpi="http://schemas.microsoft.com/office/word/2010/wordprocessingInk" xmlns:wne="http://schemas.microsoft.com/office/word/2006/wordml" xmlns:wps="http://schemas.microsoft.com/office/word/2010/wordprocessingShape" mc:Ignorable="w14 w15 wp14">
+<w:footnotes xmlns:wpc="http://schemas.microsoft.com/office/word/2010/wordprocessingCanvas" xmlns:mo="http://schemas.microsoft.com/office/mac/office/2008/main" xmlns:mc="http://schemas.openxmlformats.org/markup-compatibility/2006" xmlns:mv="urn:schemas-microsoft-com:mac:vml" xmlns:o="urn:schemas-microsoft-com:office:office" xmlns:r="http://schemas.openxmlformats.org/officeDocument/2006/relationships" xmlns:m="http://schemas.openxmlformats.org/officeDocument/2006/math" xmlns:v="urn:schemas-microsoft-com:vml" xmlns:wp14="http://schemas.microsoft.com/office/word/2010/wordprocessingDrawing" xmlns:wp="http://schemas.openxmlformats.org/drawingml/2006/wordprocessingDrawing" xmlns:w10="urn:schemas-microsoft-com:office:word" xmlns:w="http://schemas.openxmlformats.org/wordprocessingml/2006/main" xmlns:w14="http://schemas.microsoft.com/office/word/2010/wordml" xmlns:w15="http://schemas.microsoft.com/office/word/2012/wordml" xmlns:wpg="http://schemas.microsoft.com/office/word/2010/wordprocessingGroup" xmlns:wpi="http://schemas.microsoft.com/office/word/2010/wordprocessingInk" xmlns:wne="http://schemas.microsoft.com/office/word/2006/wordml" xmlns:wps="http://schemas.microsoft.com/office/word/2010/wordprocessingShape" mc:Ignorable="w14 w15 wp14">
   <w:footnote w:type="separator" w:id="-1">
     <w:p>
       <w:pPr>
@@ -8325,15 +7256,15 @@
 </file>
 
 <file path=word/header1.xml><?xml version="1.0" encoding="utf-8"?>
-<w:hdr xmlns:wpc="http://schemas.microsoft.com/office/word/2010/wordprocessingCanvas" xmlns:mc="http://schemas.openxmlformats.org/markup-compatibility/2006" xmlns:o="urn:schemas-microsoft-com:office:office" xmlns:r="http://schemas.openxmlformats.org/officeDocument/2006/relationships" xmlns:m="http://schemas.openxmlformats.org/officeDocument/2006/math" xmlns:v="urn:schemas-microsoft-com:vml" xmlns:wp14="http://schemas.microsoft.com/office/word/2010/wordprocessingDrawing" xmlns:wp="http://schemas.openxmlformats.org/drawingml/2006/wordprocessingDrawing" xmlns:w10="urn:schemas-microsoft-com:office:word" xmlns:w="http://schemas.openxmlformats.org/wordprocessingml/2006/main" xmlns:w14="http://schemas.microsoft.com/office/word/2010/wordml" xmlns:w15="http://schemas.microsoft.com/office/word/2012/wordml" xmlns:wpg="http://schemas.microsoft.com/office/word/2010/wordprocessingGroup" xmlns:wpi="http://schemas.microsoft.com/office/word/2010/wordprocessingInk" xmlns:wne="http://schemas.microsoft.com/office/word/2006/wordml" xmlns:wps="http://schemas.microsoft.com/office/word/2010/wordprocessingShape" mc:Ignorable="w14 w15 wp14">
+<w:hdr xmlns:wpc="http://schemas.microsoft.com/office/word/2010/wordprocessingCanvas" xmlns:mo="http://schemas.microsoft.com/office/mac/office/2008/main" xmlns:mc="http://schemas.openxmlformats.org/markup-compatibility/2006" xmlns:mv="urn:schemas-microsoft-com:mac:vml" xmlns:o="urn:schemas-microsoft-com:office:office" xmlns:r="http://schemas.openxmlformats.org/officeDocument/2006/relationships" xmlns:m="http://schemas.openxmlformats.org/officeDocument/2006/math" xmlns:v="urn:schemas-microsoft-com:vml" xmlns:wp14="http://schemas.microsoft.com/office/word/2010/wordprocessingDrawing" xmlns:wp="http://schemas.openxmlformats.org/drawingml/2006/wordprocessingDrawing" xmlns:w10="urn:schemas-microsoft-com:office:word" xmlns:w="http://schemas.openxmlformats.org/wordprocessingml/2006/main" xmlns:w14="http://schemas.microsoft.com/office/word/2010/wordml" xmlns:w15="http://schemas.microsoft.com/office/word/2012/wordml" xmlns:wpg="http://schemas.microsoft.com/office/word/2010/wordprocessingGroup" xmlns:wpi="http://schemas.microsoft.com/office/word/2010/wordprocessingInk" xmlns:wne="http://schemas.microsoft.com/office/word/2006/wordml" xmlns:wps="http://schemas.microsoft.com/office/word/2010/wordprocessingShape" mc:Ignorable="w14 w15 wp14">
   <w:p>
     <w:pPr>
-      <w:pStyle w:val="Encabezado"/>
+      <w:pStyle w:val="Header"/>
     </w:pPr>
     <w:r>
       <w:rPr>
         <w:noProof/>
-        <w:lang w:eastAsia="es-CR"/>
+        <w:lang w:val="en-US"/>
       </w:rPr>
       <w:drawing>
         <wp:inline distT="0" distB="0" distL="0" distR="0" wp14:anchorId="540B3C4E" wp14:editId="4E156469">
@@ -8389,7 +7320,7 @@
 </file>
 
 <file path=word/numbering.xml><?xml version="1.0" encoding="utf-8"?>
-<w:numbering xmlns:wpc="http://schemas.microsoft.com/office/word/2010/wordprocessingCanvas" xmlns:mc="http://schemas.openxmlformats.org/markup-compatibility/2006" xmlns:o="urn:schemas-microsoft-com:office:office" xmlns:r="http://schemas.openxmlformats.org/officeDocument/2006/relationships" xmlns:m="http://schemas.openxmlformats.org/officeDocument/2006/math" xmlns:v="urn:schemas-microsoft-com:vml" xmlns:wp14="http://schemas.microsoft.com/office/word/2010/wordprocessingDrawing" xmlns:wp="http://schemas.openxmlformats.org/drawingml/2006/wordprocessingDrawing" xmlns:w10="urn:schemas-microsoft-com:office:word" xmlns:w="http://schemas.openxmlformats.org/wordprocessingml/2006/main" xmlns:w14="http://schemas.microsoft.com/office/word/2010/wordml" xmlns:w15="http://schemas.microsoft.com/office/word/2012/wordml" xmlns:wpg="http://schemas.microsoft.com/office/word/2010/wordprocessingGroup" xmlns:wpi="http://schemas.microsoft.com/office/word/2010/wordprocessingInk" xmlns:wne="http://schemas.microsoft.com/office/word/2006/wordml" xmlns:wps="http://schemas.microsoft.com/office/word/2010/wordprocessingShape" mc:Ignorable="w14 w15 wp14">
+<w:numbering xmlns:wpc="http://schemas.microsoft.com/office/word/2010/wordprocessingCanvas" xmlns:mo="http://schemas.microsoft.com/office/mac/office/2008/main" xmlns:mc="http://schemas.openxmlformats.org/markup-compatibility/2006" xmlns:mv="urn:schemas-microsoft-com:mac:vml" xmlns:o="urn:schemas-microsoft-com:office:office" xmlns:r="http://schemas.openxmlformats.org/officeDocument/2006/relationships" xmlns:m="http://schemas.openxmlformats.org/officeDocument/2006/math" xmlns:v="urn:schemas-microsoft-com:vml" xmlns:wp14="http://schemas.microsoft.com/office/word/2010/wordprocessingDrawing" xmlns:wp="http://schemas.openxmlformats.org/drawingml/2006/wordprocessingDrawing" xmlns:w10="urn:schemas-microsoft-com:office:word" xmlns:w="http://schemas.openxmlformats.org/wordprocessingml/2006/main" xmlns:w14="http://schemas.microsoft.com/office/word/2010/wordml" xmlns:w15="http://schemas.microsoft.com/office/word/2012/wordml" xmlns:wpg="http://schemas.microsoft.com/office/word/2010/wordprocessingGroup" xmlns:wpi="http://schemas.microsoft.com/office/word/2010/wordprocessingInk" xmlns:wne="http://schemas.microsoft.com/office/word/2006/wordml" xmlns:wps="http://schemas.microsoft.com/office/word/2010/wordprocessingShape" mc:Ignorable="w14 w15 wp14">
   <w:abstractNum w:abstractNumId="0">
     <w:nsid w:val="15E81EB2"/>
     <w:multiLevelType w:val="hybridMultilevel"/>
@@ -9106,7 +8037,7 @@
       </w:pPr>
     </w:pPrDefault>
   </w:docDefaults>
-  <w:latentStyles w:defLockedState="0" w:defUIPriority="99" w:defSemiHidden="0" w:defUnhideWhenUsed="0" w:defQFormat="0" w:count="371">
+  <w:latentStyles w:defLockedState="0" w:defUIPriority="99" w:defSemiHidden="0" w:defUnhideWhenUsed="0" w:defQFormat="0" w:count="382">
     <w:lsdException w:name="Normal" w:uiPriority="0" w:qFormat="1"/>
     <w:lsdException w:name="heading 1" w:uiPriority="9" w:qFormat="1"/>
     <w:lsdException w:name="heading 2" w:semiHidden="1" w:uiPriority="9" w:unhideWhenUsed="1" w:qFormat="1"/>
@@ -9212,7 +8143,6 @@
     <w:lsdException w:name="HTML Sample" w:semiHidden="1" w:unhideWhenUsed="1"/>
     <w:lsdException w:name="HTML Typewriter" w:semiHidden="1" w:unhideWhenUsed="1"/>
     <w:lsdException w:name="HTML Variable" w:semiHidden="1" w:unhideWhenUsed="1"/>
-    <w:lsdException w:name="Normal Table" w:semiHidden="1" w:unhideWhenUsed="1"/>
     <w:lsdException w:name="annotation subject" w:semiHidden="1" w:unhideWhenUsed="1"/>
     <w:lsdException w:name="No List" w:semiHidden="1" w:unhideWhenUsed="1"/>
     <w:lsdException w:name="Outline List 1" w:semiHidden="1" w:unhideWhenUsed="1"/>
@@ -9258,11 +8188,9 @@
     <w:lsdException w:name="Table Subtle 1" w:semiHidden="1" w:unhideWhenUsed="1"/>
     <w:lsdException w:name="Table Subtle 2" w:semiHidden="1" w:unhideWhenUsed="1"/>
     <w:lsdException w:name="Table Web 1" w:semiHidden="1" w:unhideWhenUsed="1"/>
-    <w:lsdException w:name="Table Web 2" w:semiHidden="1" w:unhideWhenUsed="1"/>
     <w:lsdException w:name="Table Web 3" w:semiHidden="1" w:unhideWhenUsed="1"/>
     <w:lsdException w:name="Balloon Text" w:semiHidden="1" w:unhideWhenUsed="1"/>
     <w:lsdException w:name="Table Grid" w:uiPriority="39"/>
-    <w:lsdException w:name="Table Theme" w:semiHidden="1" w:unhideWhenUsed="1"/>
     <w:lsdException w:name="Placeholder Text" w:semiHidden="1"/>
     <w:lsdException w:name="No Spacing" w:uiPriority="1" w:qFormat="1"/>
     <w:lsdException w:name="Light Shading" w:uiPriority="60"/>
@@ -9478,19 +8406,21 @@
     <w:lsdException w:name="List Table 5 Dark Accent 6" w:uiPriority="50"/>
     <w:lsdException w:name="List Table 6 Colorful Accent 6" w:uiPriority="51"/>
     <w:lsdException w:name="List Table 7 Colorful Accent 6" w:uiPriority="52"/>
+    <w:lsdException w:name="Mention" w:semiHidden="1" w:unhideWhenUsed="1"/>
+    <w:lsdException w:name="Smart Hyperlink" w:semiHidden="1" w:unhideWhenUsed="1"/>
   </w:latentStyles>
   <w:style w:type="paragraph" w:default="1" w:styleId="Normal">
     <w:name w:val="Normal"/>
     <w:qFormat/>
     <w:rsid w:val="00125BCD"/>
   </w:style>
-  <w:style w:type="character" w:default="1" w:styleId="Fuentedeprrafopredeter">
+  <w:style w:type="character" w:default="1" w:styleId="DefaultParagraphFont">
     <w:name w:val="Default Paragraph Font"/>
     <w:uiPriority w:val="1"/>
     <w:semiHidden/>
     <w:unhideWhenUsed/>
   </w:style>
-  <w:style w:type="table" w:default="1" w:styleId="Tablanormal">
+  <w:style w:type="table" w:default="1" w:styleId="TableNormal">
     <w:name w:val="Normal Table"/>
     <w:uiPriority w:val="99"/>
     <w:semiHidden/>
@@ -9505,16 +8435,16 @@
       </w:tblCellMar>
     </w:tblPr>
   </w:style>
-  <w:style w:type="numbering" w:default="1" w:styleId="Sinlista">
+  <w:style w:type="numbering" w:default="1" w:styleId="NoList">
     <w:name w:val="No List"/>
     <w:uiPriority w:val="99"/>
     <w:semiHidden/>
     <w:unhideWhenUsed/>
   </w:style>
-  <w:style w:type="paragraph" w:styleId="Encabezado">
+  <w:style w:type="paragraph" w:styleId="Header">
     <w:name w:val="header"/>
     <w:basedOn w:val="Normal"/>
-    <w:link w:val="EncabezadoCar"/>
+    <w:link w:val="HeaderChar"/>
     <w:uiPriority w:val="99"/>
     <w:unhideWhenUsed/>
     <w:rsid w:val="00125BCD"/>
@@ -9526,17 +8456,17 @@
       <w:spacing w:after="0" w:line="240" w:lineRule="auto"/>
     </w:pPr>
   </w:style>
-  <w:style w:type="character" w:customStyle="1" w:styleId="EncabezadoCar">
-    <w:name w:val="Encabezado Car"/>
-    <w:basedOn w:val="Fuentedeprrafopredeter"/>
-    <w:link w:val="Encabezado"/>
+  <w:style w:type="character" w:customStyle="1" w:styleId="HeaderChar">
+    <w:name w:val="Header Char"/>
+    <w:basedOn w:val="DefaultParagraphFont"/>
+    <w:link w:val="Header"/>
     <w:uiPriority w:val="99"/>
     <w:rsid w:val="00125BCD"/>
   </w:style>
-  <w:style w:type="paragraph" w:styleId="Piedepgina">
+  <w:style w:type="paragraph" w:styleId="Footer">
     <w:name w:val="footer"/>
     <w:basedOn w:val="Normal"/>
-    <w:link w:val="PiedepginaCar"/>
+    <w:link w:val="FooterChar"/>
     <w:uiPriority w:val="99"/>
     <w:unhideWhenUsed/>
     <w:rsid w:val="00125BCD"/>
@@ -9548,16 +8478,16 @@
       <w:spacing w:after="0" w:line="240" w:lineRule="auto"/>
     </w:pPr>
   </w:style>
-  <w:style w:type="character" w:customStyle="1" w:styleId="PiedepginaCar">
-    <w:name w:val="Pie de página Car"/>
-    <w:basedOn w:val="Fuentedeprrafopredeter"/>
-    <w:link w:val="Piedepgina"/>
+  <w:style w:type="character" w:customStyle="1" w:styleId="FooterChar">
+    <w:name w:val="Footer Char"/>
+    <w:basedOn w:val="DefaultParagraphFont"/>
+    <w:link w:val="Footer"/>
     <w:uiPriority w:val="99"/>
     <w:rsid w:val="00125BCD"/>
   </w:style>
-  <w:style w:type="table" w:styleId="Tablaconcuadrcula">
+  <w:style w:type="table" w:styleId="TableGrid">
     <w:name w:val="Table Grid"/>
-    <w:basedOn w:val="Tablanormal"/>
+    <w:basedOn w:val="TableNormal"/>
     <w:uiPriority w:val="39"/>
     <w:rsid w:val="00125BCD"/>
     <w:pPr>
@@ -9581,7 +8511,7 @@
       </w:tblCellMar>
     </w:tblPr>
   </w:style>
-  <w:style w:type="paragraph" w:styleId="Prrafodelista">
+  <w:style w:type="paragraph" w:styleId="ListParagraph">
     <w:name w:val="List Paragraph"/>
     <w:basedOn w:val="Normal"/>
     <w:uiPriority w:val="34"/>
@@ -9592,11 +8522,11 @@
       <w:contextualSpacing/>
     </w:pPr>
   </w:style>
-  <w:style w:type="paragraph" w:styleId="Puesto">
+  <w:style w:type="paragraph" w:styleId="Title">
     <w:name w:val="Title"/>
     <w:basedOn w:val="Normal"/>
     <w:next w:val="Normal"/>
-    <w:link w:val="PuestoCar"/>
+    <w:link w:val="TitleChar"/>
     <w:uiPriority w:val="10"/>
     <w:qFormat/>
     <w:rsid w:val="00125BCD"/>
@@ -9612,10 +8542,10 @@
       <w:szCs w:val="56"/>
     </w:rPr>
   </w:style>
-  <w:style w:type="character" w:customStyle="1" w:styleId="PuestoCar">
-    <w:name w:val="Puesto Car"/>
-    <w:basedOn w:val="Fuentedeprrafopredeter"/>
-    <w:link w:val="Puesto"/>
+  <w:style w:type="character" w:customStyle="1" w:styleId="TitleChar">
+    <w:name w:val="Title Char"/>
+    <w:basedOn w:val="DefaultParagraphFont"/>
+    <w:link w:val="Title"/>
     <w:uiPriority w:val="10"/>
     <w:rsid w:val="00125BCD"/>
     <w:rPr>
@@ -9929,7 +8859,7 @@
 </file>
 
 <file path=customXml/itemProps1.xml><?xml version="1.0" encoding="utf-8"?>
-<ds:datastoreItem xmlns:ds="http://schemas.openxmlformats.org/officeDocument/2006/customXml" ds:itemID="{71E93311-C786-49DA-9547-36192B1B7CC0}">
+<ds:datastoreItem xmlns:ds="http://schemas.openxmlformats.org/officeDocument/2006/customXml" ds:itemID="{2A9E8063-AC6A-934A-BC78-C1D17A2256CA}">
   <ds:schemaRefs>
     <ds:schemaRef ds:uri="http://schemas.openxmlformats.org/officeDocument/2006/bibliography"/>
   </ds:schemaRefs>

</xml_diff>